<commit_message>
class four - Modelo de cliente para primeiro relacionamento
</commit_message>
<xml_diff>
--- a/transcription.docx
+++ b/transcription.docx
@@ -344,6 +344,88 @@
           <w:lang w:val="pt-BR"/>
         </w:rPr>
         <w:t>, não é exclusividade do Eloquent</w:t>
+      </w:r>
+    </w:p>
+    <w:p>
+      <w:pPr>
+        <w:pStyle w:val="PargrafodaLista"/>
+        <w:rPr>
+          <w:lang w:val="pt-BR"/>
+        </w:rPr>
+      </w:pPr>
+    </w:p>
+    <w:p>
+      <w:pPr>
+        <w:pStyle w:val="PargrafodaLista"/>
+        <w:rPr>
+          <w:lang w:val="pt-BR"/>
+        </w:rPr>
+      </w:pPr>
+    </w:p>
+    <w:p>
+      <w:pPr>
+        <w:pStyle w:val="Ttulo3"/>
+        <w:spacing w:before="300" w:beforeAutospacing="0" w:after="150" w:afterAutospacing="0"/>
+        <w:rPr>
+          <w:rFonts w:ascii="Arial" w:hAnsi="Arial" w:cs="Arial"/>
+          <w:b w:val="0"/>
+          <w:color w:val="777777"/>
+          <w:sz w:val="29"/>
+          <w:szCs w:val="29"/>
+        </w:rPr>
+      </w:pPr>
+      <w:r>
+        <w:rPr>
+          <w:rFonts w:ascii="Arial" w:hAnsi="Arial" w:cs="Arial"/>
+          <w:b w:val="0"/>
+          <w:color w:val="777777"/>
+          <w:sz w:val="29"/>
+          <w:szCs w:val="29"/>
+          <w:lang w:val="pt-BR"/>
+        </w:rPr>
+        <w:t xml:space="preserve">Class four (4) - </w:t>
+      </w:r>
+      <w:r>
+        <w:rPr>
+          <w:rFonts w:ascii="Arial" w:hAnsi="Arial" w:cs="Arial"/>
+          <w:bCs w:val="0"/>
+          <w:color w:val="777777"/>
+          <w:sz w:val="29"/>
+          <w:szCs w:val="29"/>
+          <w:lang w:val="pt-BR"/>
+        </w:rPr>
+        <w:t>Modelo de cliente para primeiro relacionamento</w:t>
+      </w:r>
+    </w:p>
+    <w:p>
+      <w:r>
+        <w:t>Vai relacionar times com clientes</w:t>
+      </w:r>
+    </w:p>
+    <w:p>
+      <w:pPr>
+        <w:rPr>
+          <w:lang w:val="pt-BR"/>
+        </w:rPr>
+      </w:pPr>
+      <w:r>
+        <w:rPr>
+          <w:lang w:val="pt-BR"/>
+        </w:rPr>
+        <w:t xml:space="preserve">Criou a model e a migration </w:t>
+      </w:r>
+    </w:p>
+    <w:p>
+      <w:pPr>
+        <w:rPr>
+          <w:lang w:val="pt-BR"/>
+        </w:rPr>
+      </w:pPr>
+      <w:r>
+        <w:rPr>
+          <w:lang w:val="pt-BR"/>
+        </w:rPr>
+        <w:t>Criou a factory</w:t>
       </w:r>
     </w:p>
     <w:sectPr>

</xml_diff>

<commit_message>
class seven - Criando relacionamento one-to-many
</commit_message>
<xml_diff>
--- a/transcription.docx
+++ b/transcription.docx
@@ -372,6 +372,7 @@
           <w:color w:val="777777"/>
           <w:sz w:val="29"/>
           <w:szCs w:val="29"/>
+          <w:lang w:val="pt-BR"/>
         </w:rPr>
       </w:pPr>
       <w:r>
@@ -398,7 +399,15 @@
       </w:r>
     </w:p>
     <w:p>
-      <w:r>
+      <w:pPr>
+        <w:rPr>
+          <w:lang w:val="pt-BR"/>
+        </w:rPr>
+      </w:pPr>
+      <w:r>
+        <w:rPr>
+          <w:lang w:val="pt-BR"/>
+        </w:rPr>
         <w:t>Vai relacionar times com clientes</w:t>
       </w:r>
     </w:p>
@@ -416,16 +425,1475 @@
       </w:r>
     </w:p>
     <w:p>
-      <w:pPr>
-        <w:rPr>
-          <w:lang w:val="pt-BR"/>
-        </w:rPr>
-      </w:pPr>
-      <w:r>
-        <w:rPr>
-          <w:lang w:val="pt-BR"/>
-        </w:rPr>
+      <w:r>
         <w:t>Criou a factory</w:t>
+      </w:r>
+    </w:p>
+    <w:p>
+      <w:r>
+        <w:t>php artisan make:factory SoccerTeamFactory</w:t>
+      </w:r>
+    </w:p>
+    <w:p>
+      <w:pPr>
+        <w:pStyle w:val="Ttulo3"/>
+        <w:spacing w:before="300" w:beforeAutospacing="0" w:after="150" w:afterAutospacing="0"/>
+        <w:rPr>
+          <w:rFonts w:ascii="Arial" w:hAnsi="Arial" w:cs="Arial"/>
+          <w:bCs w:val="0"/>
+          <w:color w:val="777777"/>
+          <w:sz w:val="29"/>
+          <w:szCs w:val="29"/>
+        </w:rPr>
+      </w:pPr>
+      <w:r>
+        <w:rPr>
+          <w:rFonts w:ascii="Arial" w:hAnsi="Arial" w:cs="Arial"/>
+          <w:b w:val="0"/>
+          <w:color w:val="777777"/>
+          <w:sz w:val="29"/>
+          <w:szCs w:val="29"/>
+        </w:rPr>
+        <w:t xml:space="preserve">Class five (5) - </w:t>
+      </w:r>
+      <w:r>
+        <w:rPr>
+          <w:rFonts w:ascii="Arial" w:hAnsi="Arial" w:cs="Arial"/>
+          <w:bCs w:val="0"/>
+          <w:color w:val="777777"/>
+          <w:sz w:val="29"/>
+          <w:szCs w:val="29"/>
+        </w:rPr>
+        <w:t>Criando relacionamento many-to-one</w:t>
+      </w:r>
+    </w:p>
+    <w:p>
+      <w:pPr>
+        <w:pStyle w:val="Ttulo3"/>
+        <w:spacing w:before="300" w:beforeAutospacing="0" w:after="150" w:afterAutospacing="0"/>
+        <w:rPr>
+          <w:rFonts w:ascii="Arial" w:hAnsi="Arial" w:cs="Arial"/>
+          <w:b w:val="0"/>
+          <w:bCs w:val="0"/>
+          <w:color w:val="777777"/>
+          <w:sz w:val="29"/>
+          <w:szCs w:val="29"/>
+        </w:rPr>
+      </w:pPr>
+    </w:p>
+    <w:p>
+      <w:pPr>
+        <w:rPr>
+          <w:lang w:val="pt-BR"/>
+        </w:rPr>
+      </w:pPr>
+      <w:r>
+        <w:rPr>
+          <w:u w:val="single"/>
+          <w:lang w:val="pt-BR"/>
+        </w:rPr>
+        <w:t xml:space="preserve">Na migrate cliente_clients_table </w:t>
+      </w:r>
+      <w:r>
+        <w:rPr>
+          <w:u w:val="single"/>
+          <w:lang w:val="pt-BR"/>
+        </w:rPr>
+        <w:t xml:space="preserve">Criou </w:t>
+      </w:r>
+      <w:r>
+        <w:rPr>
+          <w:u w:val="single"/>
+          <w:lang w:val="pt-BR"/>
+        </w:rPr>
+        <w:t>o campo e a chave estrangeira</w:t>
+      </w:r>
+      <w:r>
+        <w:rPr>
+          <w:u w:val="single"/>
+          <w:lang w:val="pt-BR"/>
+        </w:rPr>
+        <w:br/>
+      </w:r>
+      <w:r>
+        <w:rPr>
+          <w:lang w:val="pt-BR"/>
+        </w:rPr>
+        <w:t xml:space="preserve">            $table-&gt;integer('soccer_team_id')-&gt;unsigned();</w:t>
+      </w:r>
+      <w:r>
+        <w:rPr>
+          <w:lang w:val="pt-BR"/>
+        </w:rPr>
+        <w:br/>
+      </w:r>
+      <w:r>
+        <w:rPr>
+          <w:lang w:val="pt-BR"/>
+        </w:rPr>
+        <w:lastRenderedPageBreak/>
+        <w:t xml:space="preserve">            $table-&gt;foreign('soccer_team_id')-&gt;references('id')-&gt;on('soccer_teams');</w:t>
+      </w:r>
+      <w:r>
+        <w:rPr>
+          <w:lang w:val="pt-BR"/>
+        </w:rPr>
+        <w:br/>
+        <w:t xml:space="preserve">            // criando o campo e a chave estrangeira</w:t>
+      </w:r>
+      <w:r>
+        <w:rPr>
+          <w:lang w:val="pt-BR"/>
+        </w:rPr>
+        <w:t xml:space="preserve"> </w:t>
+      </w:r>
+    </w:p>
+    <w:p>
+      <w:pPr>
+        <w:rPr>
+          <w:lang w:val="pt-BR"/>
+        </w:rPr>
+      </w:pPr>
+      <w:r>
+        <w:rPr>
+          <w:u w:val="single"/>
+          <w:lang w:val="pt-BR"/>
+        </w:rPr>
+        <w:t xml:space="preserve">Atualizou </w:t>
+      </w:r>
+      <w:r>
+        <w:rPr>
+          <w:u w:val="single"/>
+          <w:lang w:val="pt-BR"/>
+        </w:rPr>
+        <w:t>o banco com o comando:</w:t>
+      </w:r>
+      <w:r>
+        <w:rPr>
+          <w:u w:val="single"/>
+          <w:lang w:val="pt-BR"/>
+        </w:rPr>
+        <w:br/>
+      </w:r>
+      <w:r>
+        <w:rPr>
+          <w:lang w:val="pt-BR"/>
+        </w:rPr>
+        <w:t xml:space="preserve">php artisan migrate:refresh </w:t>
+      </w:r>
+      <w:r>
+        <w:rPr>
+          <w:lang w:val="pt-BR"/>
+        </w:rPr>
+        <w:t>--</w:t>
+      </w:r>
+      <w:r>
+        <w:rPr>
+          <w:highlight w:val="yellow"/>
+          <w:lang w:val="pt-BR"/>
+        </w:rPr>
+        <w:t>seed</w:t>
+      </w:r>
+      <w:r>
+        <w:rPr>
+          <w:lang w:val="pt-BR"/>
+        </w:rPr>
+        <w:br/>
+        <w:t>se você tiver seeder pronta para rodar</w:t>
+      </w:r>
+    </w:p>
+    <w:p>
+      <w:pPr>
+        <w:rPr>
+          <w:lang w:val="pt-BR"/>
+        </w:rPr>
+      </w:pPr>
+      <w:r>
+        <w:rPr>
+          <w:lang w:val="pt-BR"/>
+        </w:rPr>
+        <w:t xml:space="preserve">Porém, se o banco está em produção, use apenas </w:t>
+      </w:r>
+      <w:r>
+        <w:rPr>
+          <w:lang w:val="pt-BR"/>
+        </w:rPr>
+        <w:br/>
+        <w:t>php artisan migrate:refresh</w:t>
+      </w:r>
+    </w:p>
+    <w:p>
+      <w:pPr>
+        <w:rPr>
+          <w:lang w:val="pt-BR"/>
+        </w:rPr>
+      </w:pPr>
+      <w:r>
+        <w:rPr>
+          <w:lang w:val="pt-BR"/>
+        </w:rPr>
+        <w:t xml:space="preserve">Porquê com o seed (acho) que injeta dados </w:t>
+      </w:r>
+      <w:r>
+        <w:rPr>
+          <w:lang w:val="pt-BR"/>
+        </w:rPr>
+        <w:t>fictícios</w:t>
+      </w:r>
+    </w:p>
+    <w:p>
+      <w:pPr>
+        <w:rPr>
+          <w:lang w:val="pt-BR"/>
+        </w:rPr>
+      </w:pPr>
+      <w:r>
+        <w:rPr>
+          <w:u w:val="single"/>
+          <w:lang w:val="pt-BR"/>
+        </w:rPr>
+        <w:t>Agora, vai na Model Client.php pra descrever o relacionamento</w:t>
+      </w:r>
+      <w:r>
+        <w:rPr>
+          <w:lang w:val="pt-BR"/>
+        </w:rPr>
+        <w:t xml:space="preserve"> na Model, todo e qualquer relacionamento que for feito atrav</w:t>
+      </w:r>
+      <w:r>
+        <w:rPr>
+          <w:lang w:val="pt-BR"/>
+        </w:rPr>
+        <w:t>és do artisan(nas tabelas) tem que ser espelhado nas models</w:t>
+      </w:r>
+    </w:p>
+    <w:p>
+      <w:pPr>
+        <w:rPr>
+          <w:lang w:val="pt-BR"/>
+        </w:rPr>
+      </w:pPr>
+    </w:p>
+    <w:p>
+      <w:pPr>
+        <w:pStyle w:val="Ttulo3"/>
+        <w:spacing w:before="300" w:beforeAutospacing="0" w:after="150" w:afterAutospacing="0"/>
+        <w:rPr>
+          <w:rFonts w:asciiTheme="minorHAnsi" w:hAnsiTheme="minorHAnsi" w:cstheme="minorHAnsi"/>
+          <w:b w:val="0"/>
+          <w:bCs w:val="0"/>
+          <w:sz w:val="22"/>
+          <w:szCs w:val="22"/>
+        </w:rPr>
+      </w:pPr>
+      <w:r>
+        <w:rPr>
+          <w:rFonts w:ascii="Arial" w:hAnsi="Arial" w:cs="Arial"/>
+          <w:b w:val="0"/>
+          <w:color w:val="777777"/>
+          <w:sz w:val="29"/>
+          <w:szCs w:val="29"/>
+        </w:rPr>
+        <w:t xml:space="preserve">Class </w:t>
+      </w:r>
+      <w:r>
+        <w:rPr>
+          <w:rFonts w:ascii="Arial" w:hAnsi="Arial" w:cs="Arial"/>
+          <w:b w:val="0"/>
+          <w:color w:val="777777"/>
+          <w:sz w:val="29"/>
+          <w:szCs w:val="29"/>
+        </w:rPr>
+        <w:t>six</w:t>
+      </w:r>
+      <w:r>
+        <w:rPr>
+          <w:rFonts w:ascii="Arial" w:hAnsi="Arial" w:cs="Arial"/>
+          <w:b w:val="0"/>
+          <w:color w:val="777777"/>
+          <w:sz w:val="29"/>
+          <w:szCs w:val="29"/>
+        </w:rPr>
+        <w:t xml:space="preserve"> (</w:t>
+      </w:r>
+      <w:r>
+        <w:rPr>
+          <w:rFonts w:ascii="Arial" w:hAnsi="Arial" w:cs="Arial"/>
+          <w:b w:val="0"/>
+          <w:color w:val="777777"/>
+          <w:sz w:val="29"/>
+          <w:szCs w:val="29"/>
+        </w:rPr>
+        <w:t>6</w:t>
+      </w:r>
+      <w:r>
+        <w:rPr>
+          <w:rFonts w:ascii="Arial" w:hAnsi="Arial" w:cs="Arial"/>
+          <w:b w:val="0"/>
+          <w:color w:val="777777"/>
+          <w:sz w:val="29"/>
+          <w:szCs w:val="29"/>
+        </w:rPr>
+        <w:t xml:space="preserve">) - </w:t>
+      </w:r>
+      <w:r>
+        <w:rPr>
+          <w:rFonts w:ascii="Arial" w:hAnsi="Arial" w:cs="Arial"/>
+          <w:bCs w:val="0"/>
+          <w:color w:val="777777"/>
+          <w:sz w:val="29"/>
+          <w:szCs w:val="29"/>
+        </w:rPr>
+        <w:t>Manipulando relacionamento many-to-one</w:t>
+      </w:r>
+      <w:r>
+        <w:rPr>
+          <w:rFonts w:ascii="Arial" w:hAnsi="Arial" w:cs="Arial"/>
+          <w:bCs w:val="0"/>
+          <w:color w:val="777777"/>
+          <w:sz w:val="29"/>
+          <w:szCs w:val="29"/>
+        </w:rPr>
+        <w:br/>
+      </w:r>
+      <w:r>
+        <w:rPr>
+          <w:rFonts w:asciiTheme="minorHAnsi" w:hAnsiTheme="minorHAnsi" w:cstheme="minorHAnsi"/>
+          <w:b w:val="0"/>
+          <w:bCs w:val="0"/>
+          <w:sz w:val="22"/>
+          <w:szCs w:val="22"/>
+        </w:rPr>
+        <w:t>Abriu o tinker</w:t>
+      </w:r>
+      <w:r>
+        <w:rPr>
+          <w:rFonts w:asciiTheme="minorHAnsi" w:hAnsiTheme="minorHAnsi" w:cstheme="minorHAnsi"/>
+          <w:b w:val="0"/>
+          <w:bCs w:val="0"/>
+          <w:sz w:val="22"/>
+          <w:szCs w:val="22"/>
+        </w:rPr>
+        <w:br/>
+      </w:r>
+      <w:r>
+        <w:rPr>
+          <w:rFonts w:asciiTheme="minorHAnsi" w:hAnsiTheme="minorHAnsi" w:cstheme="minorHAnsi"/>
+          <w:b w:val="0"/>
+          <w:bCs w:val="0"/>
+          <w:sz w:val="22"/>
+          <w:szCs w:val="22"/>
+        </w:rPr>
+        <w:t>$client = factory(\App\Models\Client::class)-&gt;state</w:t>
+      </w:r>
+      <w:r>
+        <w:rPr>
+          <w:rFonts w:asciiTheme="minorHAnsi" w:hAnsiTheme="minorHAnsi" w:cstheme="minorHAnsi"/>
+          <w:b w:val="0"/>
+          <w:bCs w:val="0"/>
+          <w:sz w:val="22"/>
+          <w:szCs w:val="22"/>
+        </w:rPr>
+        <w:t>s</w:t>
+      </w:r>
+      <w:r>
+        <w:rPr>
+          <w:rFonts w:asciiTheme="minorHAnsi" w:hAnsiTheme="minorHAnsi" w:cstheme="minorHAnsi"/>
+          <w:b w:val="0"/>
+          <w:bCs w:val="0"/>
+          <w:sz w:val="22"/>
+          <w:szCs w:val="22"/>
+        </w:rPr>
+        <w:t>(\App\Models\Client::TYPE_INDIVIDUAL)-&gt;make();</w:t>
+      </w:r>
+    </w:p>
+    <w:p>
+      <w:pPr>
+        <w:pStyle w:val="Ttulo3"/>
+        <w:spacing w:before="300" w:beforeAutospacing="0" w:after="150" w:afterAutospacing="0"/>
+        <w:rPr>
+          <w:rFonts w:asciiTheme="minorHAnsi" w:hAnsiTheme="minorHAnsi" w:cstheme="minorHAnsi"/>
+          <w:b w:val="0"/>
+          <w:bCs w:val="0"/>
+          <w:sz w:val="22"/>
+          <w:szCs w:val="22"/>
+          <w:lang w:val="pt-BR"/>
+        </w:rPr>
+      </w:pPr>
+      <w:r>
+        <w:rPr>
+          <w:rFonts w:asciiTheme="minorHAnsi" w:hAnsiTheme="minorHAnsi" w:cstheme="minorHAnsi"/>
+          <w:b w:val="0"/>
+          <w:bCs w:val="0"/>
+          <w:sz w:val="22"/>
+          <w:szCs w:val="22"/>
+          <w:lang w:val="pt-BR"/>
+        </w:rPr>
+        <w:t xml:space="preserve">Se usar o </w:t>
+      </w:r>
+      <w:r>
+        <w:rPr>
+          <w:rFonts w:asciiTheme="minorHAnsi" w:hAnsiTheme="minorHAnsi" w:cstheme="minorHAnsi"/>
+          <w:b w:val="0"/>
+          <w:bCs w:val="0"/>
+          <w:sz w:val="22"/>
+          <w:szCs w:val="22"/>
+          <w:highlight w:val="yellow"/>
+          <w:lang w:val="pt-BR"/>
+        </w:rPr>
+        <w:t>-&gt;make();</w:t>
+      </w:r>
+      <w:r>
+        <w:rPr>
+          <w:rFonts w:asciiTheme="minorHAnsi" w:hAnsiTheme="minorHAnsi" w:cstheme="minorHAnsi"/>
+          <w:b w:val="0"/>
+          <w:bCs w:val="0"/>
+          <w:sz w:val="22"/>
+          <w:szCs w:val="22"/>
+          <w:lang w:val="pt-BR"/>
+        </w:rPr>
+        <w:t xml:space="preserve"> </w:t>
+      </w:r>
+      <w:r>
+        <w:rPr>
+          <w:rFonts w:asciiTheme="minorHAnsi" w:hAnsiTheme="minorHAnsi" w:cstheme="minorHAnsi"/>
+          <w:b w:val="0"/>
+          <w:bCs w:val="0"/>
+          <w:sz w:val="22"/>
+          <w:szCs w:val="22"/>
+          <w:lang w:val="pt-BR"/>
+        </w:rPr>
+        <w:t>é criado</w:t>
+      </w:r>
+      <w:r>
+        <w:rPr>
+          <w:rFonts w:asciiTheme="minorHAnsi" w:hAnsiTheme="minorHAnsi" w:cstheme="minorHAnsi"/>
+          <w:b w:val="0"/>
+          <w:bCs w:val="0"/>
+          <w:sz w:val="22"/>
+          <w:szCs w:val="22"/>
+          <w:lang w:val="pt-BR"/>
+        </w:rPr>
+        <w:t xml:space="preserve"> apenas em mem</w:t>
+      </w:r>
+      <w:r>
+        <w:rPr>
+          <w:rFonts w:asciiTheme="minorHAnsi" w:hAnsiTheme="minorHAnsi" w:cstheme="minorHAnsi"/>
+          <w:b w:val="0"/>
+          <w:bCs w:val="0"/>
+          <w:sz w:val="22"/>
+          <w:szCs w:val="22"/>
+          <w:lang w:val="pt-BR"/>
+        </w:rPr>
+        <w:t>ória</w:t>
+      </w:r>
+      <w:r>
+        <w:rPr>
+          <w:rFonts w:asciiTheme="minorHAnsi" w:hAnsiTheme="minorHAnsi" w:cstheme="minorHAnsi"/>
+          <w:b w:val="0"/>
+          <w:bCs w:val="0"/>
+          <w:sz w:val="22"/>
+          <w:szCs w:val="22"/>
+          <w:lang w:val="pt-BR"/>
+        </w:rPr>
+        <w:br/>
+        <w:t>Se usar o</w:t>
+      </w:r>
+      <w:r>
+        <w:rPr>
+          <w:rFonts w:asciiTheme="minorHAnsi" w:hAnsiTheme="minorHAnsi" w:cstheme="minorHAnsi"/>
+          <w:b w:val="0"/>
+          <w:bCs w:val="0"/>
+          <w:sz w:val="22"/>
+          <w:szCs w:val="22"/>
+          <w:lang w:val="pt-BR"/>
+        </w:rPr>
+        <w:t xml:space="preserve"> </w:t>
+      </w:r>
+      <w:r>
+        <w:rPr>
+          <w:rFonts w:asciiTheme="minorHAnsi" w:hAnsiTheme="minorHAnsi" w:cstheme="minorHAnsi"/>
+          <w:b w:val="0"/>
+          <w:bCs w:val="0"/>
+          <w:sz w:val="22"/>
+          <w:szCs w:val="22"/>
+          <w:highlight w:val="yellow"/>
+          <w:lang w:val="pt-BR"/>
+        </w:rPr>
+        <w:t>-&gt;</w:t>
+      </w:r>
+      <w:r>
+        <w:rPr>
+          <w:rFonts w:asciiTheme="minorHAnsi" w:hAnsiTheme="minorHAnsi" w:cstheme="minorHAnsi"/>
+          <w:b w:val="0"/>
+          <w:bCs w:val="0"/>
+          <w:sz w:val="22"/>
+          <w:szCs w:val="22"/>
+          <w:highlight w:val="yellow"/>
+          <w:lang w:val="pt-BR"/>
+        </w:rPr>
+        <w:t>create</w:t>
+      </w:r>
+      <w:r>
+        <w:rPr>
+          <w:rFonts w:asciiTheme="minorHAnsi" w:hAnsiTheme="minorHAnsi" w:cstheme="minorHAnsi"/>
+          <w:b w:val="0"/>
+          <w:bCs w:val="0"/>
+          <w:sz w:val="22"/>
+          <w:szCs w:val="22"/>
+          <w:highlight w:val="yellow"/>
+          <w:lang w:val="pt-BR"/>
+        </w:rPr>
+        <w:t>();</w:t>
+      </w:r>
+      <w:r>
+        <w:rPr>
+          <w:rFonts w:asciiTheme="minorHAnsi" w:hAnsiTheme="minorHAnsi" w:cstheme="minorHAnsi"/>
+          <w:b w:val="0"/>
+          <w:bCs w:val="0"/>
+          <w:sz w:val="22"/>
+          <w:szCs w:val="22"/>
+          <w:lang w:val="pt-BR"/>
+        </w:rPr>
+        <w:t xml:space="preserve"> é criado apenas no banco</w:t>
+      </w:r>
+    </w:p>
+    <w:p>
+      <w:pPr>
+        <w:pStyle w:val="Ttulo3"/>
+        <w:spacing w:before="300" w:beforeAutospacing="0" w:after="150" w:afterAutospacing="0"/>
+        <w:rPr>
+          <w:rFonts w:asciiTheme="minorHAnsi" w:hAnsiTheme="minorHAnsi" w:cstheme="minorHAnsi"/>
+          <w:b w:val="0"/>
+          <w:bCs w:val="0"/>
+          <w:sz w:val="22"/>
+          <w:szCs w:val="22"/>
+        </w:rPr>
+      </w:pPr>
+      <w:r>
+        <w:rPr>
+          <w:rFonts w:asciiTheme="minorHAnsi" w:hAnsiTheme="minorHAnsi" w:cstheme="minorHAnsi"/>
+          <w:b w:val="0"/>
+          <w:bCs w:val="0"/>
+          <w:sz w:val="22"/>
+          <w:szCs w:val="22"/>
+        </w:rPr>
+        <w:t xml:space="preserve">Criou um time </w:t>
+      </w:r>
+      <w:r>
+        <w:rPr>
+          <w:rFonts w:asciiTheme="minorHAnsi" w:hAnsiTheme="minorHAnsi" w:cstheme="minorHAnsi"/>
+          <w:b w:val="0"/>
+          <w:bCs w:val="0"/>
+          <w:sz w:val="22"/>
+          <w:szCs w:val="22"/>
+        </w:rPr>
+        <w:br/>
+      </w:r>
+      <w:r>
+        <w:rPr>
+          <w:rFonts w:asciiTheme="minorHAnsi" w:hAnsiTheme="minorHAnsi" w:cstheme="minorHAnsi"/>
+          <w:b w:val="0"/>
+          <w:bCs w:val="0"/>
+          <w:sz w:val="22"/>
+          <w:szCs w:val="22"/>
+        </w:rPr>
+        <w:t xml:space="preserve">factory(\App\Models\SoccerTeam::class)-&gt;create(); </w:t>
+      </w:r>
+    </w:p>
+    <w:p>
+      <w:pPr>
+        <w:pStyle w:val="Ttulo3"/>
+        <w:spacing w:before="300" w:beforeAutospacing="0" w:after="150" w:afterAutospacing="0"/>
+        <w:rPr>
+          <w:rFonts w:asciiTheme="minorHAnsi" w:hAnsiTheme="minorHAnsi" w:cstheme="minorHAnsi"/>
+          <w:b w:val="0"/>
+          <w:bCs w:val="0"/>
+          <w:sz w:val="22"/>
+          <w:szCs w:val="22"/>
+          <w:lang w:val="pt-BR"/>
+        </w:rPr>
+      </w:pPr>
+      <w:r>
+        <w:rPr>
+          <w:rFonts w:asciiTheme="minorHAnsi" w:hAnsiTheme="minorHAnsi" w:cstheme="minorHAnsi"/>
+          <w:b w:val="0"/>
+          <w:bCs w:val="0"/>
+          <w:sz w:val="22"/>
+          <w:szCs w:val="22"/>
+          <w:lang w:val="pt-BR"/>
+        </w:rPr>
+        <w:t xml:space="preserve">Atribuiu o </w:t>
+      </w:r>
+      <w:r>
+        <w:rPr>
+          <w:rFonts w:asciiTheme="minorHAnsi" w:hAnsiTheme="minorHAnsi" w:cstheme="minorHAnsi"/>
+          <w:b w:val="0"/>
+          <w:bCs w:val="0"/>
+          <w:sz w:val="22"/>
+          <w:szCs w:val="22"/>
+          <w:lang w:val="pt-BR"/>
+        </w:rPr>
+        <w:t>time criado ao campo soccer_team_id do cliente que está em memória</w:t>
+      </w:r>
+      <w:r>
+        <w:rPr>
+          <w:rFonts w:asciiTheme="minorHAnsi" w:hAnsiTheme="minorHAnsi" w:cstheme="minorHAnsi"/>
+          <w:b w:val="0"/>
+          <w:bCs w:val="0"/>
+          <w:sz w:val="22"/>
+          <w:szCs w:val="22"/>
+          <w:lang w:val="pt-BR"/>
+        </w:rPr>
+        <w:br/>
+        <w:t>$client-&gt;soccer_team_id = 1;</w:t>
+      </w:r>
+    </w:p>
+    <w:p>
+      <w:pPr>
+        <w:pStyle w:val="Ttulo3"/>
+        <w:spacing w:before="300" w:beforeAutospacing="0" w:after="150" w:afterAutospacing="0"/>
+        <w:rPr>
+          <w:rFonts w:asciiTheme="minorHAnsi" w:hAnsiTheme="minorHAnsi" w:cstheme="minorHAnsi"/>
+          <w:b w:val="0"/>
+          <w:bCs w:val="0"/>
+          <w:sz w:val="22"/>
+          <w:szCs w:val="22"/>
+          <w:lang w:val="pt-BR"/>
+        </w:rPr>
+      </w:pPr>
+      <w:r>
+        <w:rPr>
+          <w:rFonts w:asciiTheme="minorHAnsi" w:hAnsiTheme="minorHAnsi" w:cstheme="minorHAnsi"/>
+          <w:b w:val="0"/>
+          <w:bCs w:val="0"/>
+          <w:sz w:val="22"/>
+          <w:szCs w:val="22"/>
+          <w:lang w:val="pt-BR"/>
+        </w:rPr>
+        <w:t>Salvou o cliente no banco</w:t>
+      </w:r>
+      <w:r>
+        <w:rPr>
+          <w:rFonts w:asciiTheme="minorHAnsi" w:hAnsiTheme="minorHAnsi" w:cstheme="minorHAnsi"/>
+          <w:b w:val="0"/>
+          <w:bCs w:val="0"/>
+          <w:sz w:val="22"/>
+          <w:szCs w:val="22"/>
+          <w:lang w:val="pt-BR"/>
+        </w:rPr>
+        <w:br/>
+      </w:r>
+      <w:r>
+        <w:rPr>
+          <w:rFonts w:asciiTheme="minorHAnsi" w:hAnsiTheme="minorHAnsi" w:cstheme="minorHAnsi"/>
+          <w:b w:val="0"/>
+          <w:bCs w:val="0"/>
+          <w:sz w:val="22"/>
+          <w:szCs w:val="22"/>
+          <w:lang w:val="pt-BR"/>
+        </w:rPr>
+        <w:t>$client-&gt;save();</w:t>
+      </w:r>
+    </w:p>
+    <w:p>
+      <w:pPr>
+        <w:pStyle w:val="Ttulo3"/>
+        <w:spacing w:before="300" w:beforeAutospacing="0" w:after="150" w:afterAutospacing="0"/>
+        <w:rPr>
+          <w:rFonts w:asciiTheme="minorHAnsi" w:hAnsiTheme="minorHAnsi" w:cstheme="minorHAnsi"/>
+          <w:b w:val="0"/>
+          <w:bCs w:val="0"/>
+          <w:sz w:val="22"/>
+          <w:szCs w:val="22"/>
+          <w:lang w:val="pt-BR"/>
+        </w:rPr>
+      </w:pPr>
+      <w:r>
+        <w:rPr>
+          <w:rFonts w:asciiTheme="minorHAnsi" w:hAnsiTheme="minorHAnsi" w:cstheme="minorHAnsi"/>
+          <w:b w:val="0"/>
+          <w:bCs w:val="0"/>
+          <w:sz w:val="22"/>
+          <w:szCs w:val="22"/>
+          <w:lang w:val="pt-BR"/>
+        </w:rPr>
+        <w:t>Fez uma consulta</w:t>
+      </w:r>
+      <w:r>
+        <w:rPr>
+          <w:rFonts w:asciiTheme="minorHAnsi" w:hAnsiTheme="minorHAnsi" w:cstheme="minorHAnsi"/>
+          <w:b w:val="0"/>
+          <w:bCs w:val="0"/>
+          <w:sz w:val="22"/>
+          <w:szCs w:val="22"/>
+          <w:lang w:val="pt-BR"/>
+        </w:rPr>
+        <w:br/>
+      </w:r>
+      <w:r>
+        <w:rPr>
+          <w:rFonts w:asciiTheme="minorHAnsi" w:hAnsiTheme="minorHAnsi" w:cstheme="minorHAnsi"/>
+          <w:b w:val="0"/>
+          <w:bCs w:val="0"/>
+          <w:sz w:val="22"/>
+          <w:szCs w:val="22"/>
+          <w:lang w:val="pt-BR"/>
+        </w:rPr>
+        <w:t>$client = \App\Models\Client::find(1)</w:t>
+      </w:r>
+    </w:p>
+    <w:p>
+      <w:pPr>
+        <w:pStyle w:val="Ttulo3"/>
+        <w:spacing w:before="300" w:after="150"/>
+        <w:rPr>
+          <w:rFonts w:asciiTheme="minorHAnsi" w:hAnsiTheme="minorHAnsi" w:cstheme="minorHAnsi"/>
+          <w:b w:val="0"/>
+          <w:bCs w:val="0"/>
+          <w:sz w:val="22"/>
+          <w:szCs w:val="22"/>
+          <w:lang w:val="pt-BR"/>
+        </w:rPr>
+      </w:pPr>
+      <w:r>
+        <w:rPr>
+          <w:rFonts w:asciiTheme="minorHAnsi" w:hAnsiTheme="minorHAnsi" w:cstheme="minorHAnsi"/>
+          <w:b w:val="0"/>
+          <w:bCs w:val="0"/>
+          <w:sz w:val="22"/>
+          <w:szCs w:val="22"/>
+          <w:lang w:val="pt-BR"/>
+        </w:rPr>
+        <w:t xml:space="preserve">// o </w:t>
+      </w:r>
+      <w:r>
+        <w:rPr>
+          <w:rFonts w:asciiTheme="minorHAnsi" w:hAnsiTheme="minorHAnsi" w:cstheme="minorHAnsi"/>
+          <w:b w:val="0"/>
+          <w:bCs w:val="0"/>
+          <w:sz w:val="22"/>
+          <w:szCs w:val="22"/>
+          <w:lang w:val="pt-BR"/>
+        </w:rPr>
+        <w:t>S</w:t>
+      </w:r>
+      <w:r>
+        <w:rPr>
+          <w:rFonts w:asciiTheme="minorHAnsi" w:hAnsiTheme="minorHAnsi" w:cstheme="minorHAnsi"/>
+          <w:b w:val="0"/>
+          <w:bCs w:val="0"/>
+          <w:sz w:val="22"/>
+          <w:szCs w:val="22"/>
+          <w:lang w:val="pt-BR"/>
+        </w:rPr>
+        <w:t>q</w:t>
+      </w:r>
+      <w:r>
+        <w:rPr>
+          <w:rFonts w:asciiTheme="minorHAnsi" w:hAnsiTheme="minorHAnsi" w:cstheme="minorHAnsi"/>
+          <w:b w:val="0"/>
+          <w:bCs w:val="0"/>
+          <w:sz w:val="22"/>
+          <w:szCs w:val="22"/>
+          <w:lang w:val="pt-BR"/>
+        </w:rPr>
+        <w:t>L</w:t>
+      </w:r>
+      <w:r>
+        <w:rPr>
+          <w:rFonts w:asciiTheme="minorHAnsi" w:hAnsiTheme="minorHAnsi" w:cstheme="minorHAnsi"/>
+          <w:b w:val="0"/>
+          <w:bCs w:val="0"/>
+          <w:sz w:val="22"/>
+          <w:szCs w:val="22"/>
+          <w:lang w:val="pt-BR"/>
+        </w:rPr>
+        <w:t xml:space="preserve">ite </w:t>
+      </w:r>
+      <w:r>
+        <w:rPr>
+          <w:rFonts w:asciiTheme="minorHAnsi" w:hAnsiTheme="minorHAnsi" w:cstheme="minorHAnsi"/>
+          <w:b w:val="0"/>
+          <w:bCs w:val="0"/>
+          <w:sz w:val="22"/>
+          <w:szCs w:val="22"/>
+          <w:lang w:val="pt-BR"/>
+        </w:rPr>
+        <w:t xml:space="preserve">tem como padrão </w:t>
+      </w:r>
+      <w:r>
+        <w:rPr>
+          <w:rFonts w:asciiTheme="minorHAnsi" w:hAnsiTheme="minorHAnsi" w:cstheme="minorHAnsi"/>
+          <w:b w:val="0"/>
+          <w:bCs w:val="0"/>
+          <w:sz w:val="22"/>
+          <w:szCs w:val="22"/>
+          <w:lang w:val="pt-BR"/>
+        </w:rPr>
+        <w:t xml:space="preserve"> </w:t>
+      </w:r>
+      <w:r>
+        <w:rPr>
+          <w:rFonts w:asciiTheme="minorHAnsi" w:hAnsiTheme="minorHAnsi" w:cstheme="minorHAnsi"/>
+          <w:b w:val="0"/>
+          <w:bCs w:val="0"/>
+          <w:sz w:val="22"/>
+          <w:szCs w:val="22"/>
+          <w:lang w:val="pt-BR"/>
+        </w:rPr>
+        <w:t>foreign keys off, então mudamos isso em AppServiceProvider</w:t>
+      </w:r>
+      <w:r>
+        <w:rPr>
+          <w:rFonts w:asciiTheme="minorHAnsi" w:hAnsiTheme="minorHAnsi" w:cstheme="minorHAnsi"/>
+          <w:b w:val="0"/>
+          <w:bCs w:val="0"/>
+          <w:sz w:val="22"/>
+          <w:szCs w:val="22"/>
+          <w:lang w:val="pt-BR"/>
+        </w:rPr>
+        <w:br/>
+      </w:r>
+      <w:r>
+        <w:rPr>
+          <w:rFonts w:asciiTheme="minorHAnsi" w:hAnsiTheme="minorHAnsi" w:cstheme="minorHAnsi"/>
+          <w:b w:val="0"/>
+          <w:bCs w:val="0"/>
+          <w:sz w:val="22"/>
+          <w:szCs w:val="22"/>
+          <w:lang w:val="pt-BR"/>
+        </w:rPr>
+        <w:t xml:space="preserve">   if(config('database.default'))</w:t>
+      </w:r>
+      <w:r>
+        <w:rPr>
+          <w:rFonts w:asciiTheme="minorHAnsi" w:hAnsiTheme="minorHAnsi" w:cstheme="minorHAnsi"/>
+          <w:b w:val="0"/>
+          <w:bCs w:val="0"/>
+          <w:sz w:val="22"/>
+          <w:szCs w:val="22"/>
+          <w:lang w:val="pt-BR"/>
+        </w:rPr>
+        <w:t>{</w:t>
+      </w:r>
+      <w:r>
+        <w:rPr>
+          <w:rFonts w:asciiTheme="minorHAnsi" w:hAnsiTheme="minorHAnsi" w:cstheme="minorHAnsi"/>
+          <w:b w:val="0"/>
+          <w:bCs w:val="0"/>
+          <w:sz w:val="22"/>
+          <w:szCs w:val="22"/>
+          <w:lang w:val="pt-BR"/>
+        </w:rPr>
+        <w:br/>
+      </w:r>
+      <w:r>
+        <w:rPr>
+          <w:rFonts w:asciiTheme="minorHAnsi" w:hAnsiTheme="minorHAnsi" w:cstheme="minorHAnsi"/>
+          <w:b w:val="0"/>
+          <w:bCs w:val="0"/>
+          <w:sz w:val="22"/>
+          <w:szCs w:val="22"/>
+          <w:lang w:val="pt-BR"/>
+        </w:rPr>
+        <w:t xml:space="preserve">        \DB::connection()-&gt;getPdo()-&gt;exec('PRAGMA foreign_keys=on;');</w:t>
+      </w:r>
+      <w:r>
+        <w:rPr>
+          <w:rFonts w:asciiTheme="minorHAnsi" w:hAnsiTheme="minorHAnsi" w:cstheme="minorHAnsi"/>
+          <w:b w:val="0"/>
+          <w:bCs w:val="0"/>
+          <w:sz w:val="22"/>
+          <w:szCs w:val="22"/>
+          <w:lang w:val="pt-BR"/>
+        </w:rPr>
+        <w:br/>
+        <w:t xml:space="preserve">   }</w:t>
+      </w:r>
+    </w:p>
+    <w:p>
+      <w:pPr>
+        <w:pStyle w:val="Ttulo3"/>
+        <w:spacing w:before="300" w:beforeAutospacing="0" w:after="150" w:afterAutospacing="0"/>
+        <w:rPr>
+          <w:rFonts w:asciiTheme="minorHAnsi" w:hAnsiTheme="minorHAnsi" w:cstheme="minorHAnsi"/>
+          <w:b w:val="0"/>
+          <w:bCs w:val="0"/>
+          <w:sz w:val="22"/>
+          <w:szCs w:val="22"/>
+          <w:lang w:val="pt-BR"/>
+        </w:rPr>
+      </w:pPr>
+      <w:r>
+        <w:rPr>
+          <w:rFonts w:cstheme="minorHAnsi"/>
+          <w:noProof/>
+        </w:rPr>
+        <w:lastRenderedPageBreak/>
+        <w:drawing>
+          <wp:inline distT="0" distB="0" distL="0" distR="0">
+            <wp:extent cx="5943600" cy="1678193"/>
+            <wp:effectExtent l="19050" t="0" r="0" b="0"/>
+            <wp:docPr id="1" name="Imagem 1"/>
+            <wp:cNvGraphicFramePr>
+              <a:graphicFrameLocks xmlns:a="http://schemas.openxmlformats.org/drawingml/2006/main" noChangeAspect="1"/>
+            </wp:cNvGraphicFramePr>
+            <a:graphic xmlns:a="http://schemas.openxmlformats.org/drawingml/2006/main">
+              <a:graphicData uri="http://schemas.openxmlformats.org/drawingml/2006/picture">
+                <pic:pic xmlns:pic="http://schemas.openxmlformats.org/drawingml/2006/picture">
+                  <pic:nvPicPr>
+                    <pic:cNvPr id="0" name="Picture 1"/>
+                    <pic:cNvPicPr>
+                      <a:picLocks noChangeAspect="1" noChangeArrowheads="1"/>
+                    </pic:cNvPicPr>
+                  </pic:nvPicPr>
+                  <pic:blipFill>
+                    <a:blip r:embed="rId7" cstate="print"/>
+                    <a:srcRect/>
+                    <a:stretch>
+                      <a:fillRect/>
+                    </a:stretch>
+                  </pic:blipFill>
+                  <pic:spPr bwMode="auto">
+                    <a:xfrm>
+                      <a:off x="0" y="0"/>
+                      <a:ext cx="5943600" cy="1678193"/>
+                    </a:xfrm>
+                    <a:prstGeom prst="rect">
+                      <a:avLst/>
+                    </a:prstGeom>
+                    <a:noFill/>
+                    <a:ln w="9525">
+                      <a:noFill/>
+                      <a:miter lim="800000"/>
+                      <a:headEnd/>
+                      <a:tailEnd/>
+                    </a:ln>
+                  </pic:spPr>
+                </pic:pic>
+              </a:graphicData>
+            </a:graphic>
+          </wp:inline>
+        </w:drawing>
+      </w:r>
+    </w:p>
+    <w:p>
+      <w:pPr>
+        <w:pStyle w:val="Ttulo3"/>
+        <w:spacing w:before="300" w:beforeAutospacing="0" w:after="150" w:afterAutospacing="0"/>
+        <w:rPr>
+          <w:rFonts w:asciiTheme="minorHAnsi" w:hAnsiTheme="minorHAnsi" w:cstheme="minorHAnsi"/>
+          <w:b w:val="0"/>
+          <w:bCs w:val="0"/>
+          <w:sz w:val="22"/>
+          <w:szCs w:val="22"/>
+          <w:lang w:val="pt-BR"/>
+        </w:rPr>
+      </w:pPr>
+      <w:r>
+        <w:rPr>
+          <w:rFonts w:cstheme="minorHAnsi"/>
+          <w:noProof/>
+        </w:rPr>
+        <w:drawing>
+          <wp:inline distT="0" distB="0" distL="0" distR="0">
+            <wp:extent cx="5943600" cy="1678193"/>
+            <wp:effectExtent l="19050" t="0" r="0" b="0"/>
+            <wp:docPr id="4" name="Imagem 4"/>
+            <wp:cNvGraphicFramePr>
+              <a:graphicFrameLocks xmlns:a="http://schemas.openxmlformats.org/drawingml/2006/main" noChangeAspect="1"/>
+            </wp:cNvGraphicFramePr>
+            <a:graphic xmlns:a="http://schemas.openxmlformats.org/drawingml/2006/main">
+              <a:graphicData uri="http://schemas.openxmlformats.org/drawingml/2006/picture">
+                <pic:pic xmlns:pic="http://schemas.openxmlformats.org/drawingml/2006/picture">
+                  <pic:nvPicPr>
+                    <pic:cNvPr id="0" name="Picture 4"/>
+                    <pic:cNvPicPr>
+                      <a:picLocks noChangeAspect="1" noChangeArrowheads="1"/>
+                    </pic:cNvPicPr>
+                  </pic:nvPicPr>
+                  <pic:blipFill>
+                    <a:blip r:embed="rId8" cstate="print"/>
+                    <a:srcRect/>
+                    <a:stretch>
+                      <a:fillRect/>
+                    </a:stretch>
+                  </pic:blipFill>
+                  <pic:spPr bwMode="auto">
+                    <a:xfrm>
+                      <a:off x="0" y="0"/>
+                      <a:ext cx="5943600" cy="1678193"/>
+                    </a:xfrm>
+                    <a:prstGeom prst="rect">
+                      <a:avLst/>
+                    </a:prstGeom>
+                    <a:noFill/>
+                    <a:ln w="9525">
+                      <a:noFill/>
+                      <a:miter lim="800000"/>
+                      <a:headEnd/>
+                      <a:tailEnd/>
+                    </a:ln>
+                  </pic:spPr>
+                </pic:pic>
+              </a:graphicData>
+            </a:graphic>
+          </wp:inline>
+        </w:drawing>
+      </w:r>
+    </w:p>
+    <w:p>
+      <w:pPr>
+        <w:pStyle w:val="Ttulo3"/>
+        <w:spacing w:before="300" w:beforeAutospacing="0" w:after="150" w:afterAutospacing="0"/>
+        <w:rPr>
+          <w:rFonts w:asciiTheme="minorHAnsi" w:hAnsiTheme="minorHAnsi" w:cstheme="minorHAnsi"/>
+          <w:b w:val="0"/>
+          <w:bCs w:val="0"/>
+          <w:sz w:val="22"/>
+          <w:szCs w:val="22"/>
+          <w:lang w:val="pt-BR"/>
+        </w:rPr>
+      </w:pPr>
+    </w:p>
+    <w:p>
+      <w:pPr>
+        <w:pStyle w:val="Ttulo3"/>
+        <w:spacing w:before="300" w:beforeAutospacing="0" w:after="150" w:afterAutospacing="0"/>
+        <w:rPr>
+          <w:rFonts w:asciiTheme="minorHAnsi" w:hAnsiTheme="minorHAnsi" w:cstheme="minorHAnsi"/>
+          <w:b w:val="0"/>
+          <w:bCs w:val="0"/>
+          <w:sz w:val="22"/>
+          <w:szCs w:val="22"/>
+          <w:lang w:val="pt-BR"/>
+        </w:rPr>
+      </w:pPr>
+    </w:p>
+    <w:p>
+      <w:pPr>
+        <w:pStyle w:val="Ttulo3"/>
+        <w:spacing w:before="300" w:beforeAutospacing="0" w:after="150" w:afterAutospacing="0"/>
+        <w:rPr>
+          <w:rFonts w:asciiTheme="minorHAnsi" w:hAnsiTheme="minorHAnsi" w:cstheme="minorHAnsi"/>
+          <w:b w:val="0"/>
+          <w:bCs w:val="0"/>
+          <w:sz w:val="22"/>
+          <w:szCs w:val="22"/>
+        </w:rPr>
+      </w:pPr>
+      <w:r>
+        <w:rPr>
+          <w:rFonts w:ascii="Arial" w:hAnsi="Arial" w:cs="Arial"/>
+          <w:b w:val="0"/>
+          <w:color w:val="777777"/>
+          <w:sz w:val="29"/>
+          <w:szCs w:val="29"/>
+        </w:rPr>
+        <w:t xml:space="preserve">Class </w:t>
+      </w:r>
+      <w:r>
+        <w:rPr>
+          <w:rFonts w:ascii="Arial" w:hAnsi="Arial" w:cs="Arial"/>
+          <w:b w:val="0"/>
+          <w:color w:val="777777"/>
+          <w:sz w:val="29"/>
+          <w:szCs w:val="29"/>
+        </w:rPr>
+        <w:t>seven</w:t>
+      </w:r>
+      <w:r>
+        <w:rPr>
+          <w:rFonts w:ascii="Arial" w:hAnsi="Arial" w:cs="Arial"/>
+          <w:b w:val="0"/>
+          <w:color w:val="777777"/>
+          <w:sz w:val="29"/>
+          <w:szCs w:val="29"/>
+        </w:rPr>
+        <w:t xml:space="preserve"> (</w:t>
+      </w:r>
+      <w:r>
+        <w:rPr>
+          <w:rFonts w:ascii="Arial" w:hAnsi="Arial" w:cs="Arial"/>
+          <w:b w:val="0"/>
+          <w:color w:val="777777"/>
+          <w:sz w:val="29"/>
+          <w:szCs w:val="29"/>
+        </w:rPr>
+        <w:t>7</w:t>
+      </w:r>
+      <w:r>
+        <w:rPr>
+          <w:rFonts w:ascii="Arial" w:hAnsi="Arial" w:cs="Arial"/>
+          <w:b w:val="0"/>
+          <w:color w:val="777777"/>
+          <w:sz w:val="29"/>
+          <w:szCs w:val="29"/>
+        </w:rPr>
+        <w:t xml:space="preserve">) - </w:t>
+      </w:r>
+      <w:r>
+        <w:rPr>
+          <w:rFonts w:ascii="Arial" w:hAnsi="Arial" w:cs="Arial"/>
+          <w:bCs w:val="0"/>
+          <w:color w:val="777777"/>
+          <w:sz w:val="29"/>
+          <w:szCs w:val="29"/>
+        </w:rPr>
+        <w:t>Manipulando relacionamento one</w:t>
+      </w:r>
+      <w:r>
+        <w:rPr>
+          <w:rFonts w:ascii="Arial" w:hAnsi="Arial" w:cs="Arial"/>
+          <w:bCs w:val="0"/>
+          <w:color w:val="777777"/>
+          <w:sz w:val="29"/>
+          <w:szCs w:val="29"/>
+        </w:rPr>
+        <w:t>-to-many</w:t>
+      </w:r>
+      <w:r>
+        <w:rPr>
+          <w:rFonts w:ascii="Arial" w:hAnsi="Arial" w:cs="Arial"/>
+          <w:bCs w:val="0"/>
+          <w:color w:val="777777"/>
+          <w:sz w:val="29"/>
+          <w:szCs w:val="29"/>
+        </w:rPr>
+        <w:br/>
+      </w:r>
+    </w:p>
+    <w:p>
+      <w:pPr>
+        <w:pStyle w:val="Ttulo3"/>
+        <w:spacing w:before="300" w:beforeAutospacing="0" w:after="150" w:afterAutospacing="0"/>
+        <w:rPr>
+          <w:rFonts w:asciiTheme="minorHAnsi" w:hAnsiTheme="minorHAnsi" w:cstheme="minorHAnsi"/>
+          <w:b w:val="0"/>
+          <w:bCs w:val="0"/>
+          <w:sz w:val="22"/>
+          <w:szCs w:val="22"/>
+        </w:rPr>
+      </w:pPr>
+      <w:r>
+        <w:rPr>
+          <w:rFonts w:cstheme="minorHAnsi"/>
+          <w:noProof/>
+        </w:rPr>
+        <w:drawing>
+          <wp:inline distT="0" distB="0" distL="0" distR="0">
+            <wp:extent cx="5943600" cy="1678193"/>
+            <wp:effectExtent l="19050" t="0" r="0" b="0"/>
+            <wp:docPr id="2" name="Imagem 1"/>
+            <wp:cNvGraphicFramePr>
+              <a:graphicFrameLocks xmlns:a="http://schemas.openxmlformats.org/drawingml/2006/main" noChangeAspect="1"/>
+            </wp:cNvGraphicFramePr>
+            <a:graphic xmlns:a="http://schemas.openxmlformats.org/drawingml/2006/main">
+              <a:graphicData uri="http://schemas.openxmlformats.org/drawingml/2006/picture">
+                <pic:pic xmlns:pic="http://schemas.openxmlformats.org/drawingml/2006/picture">
+                  <pic:nvPicPr>
+                    <pic:cNvPr id="0" name="Picture 1"/>
+                    <pic:cNvPicPr>
+                      <a:picLocks noChangeAspect="1" noChangeArrowheads="1"/>
+                    </pic:cNvPicPr>
+                  </pic:nvPicPr>
+                  <pic:blipFill>
+                    <a:blip r:embed="rId9" cstate="print"/>
+                    <a:srcRect/>
+                    <a:stretch>
+                      <a:fillRect/>
+                    </a:stretch>
+                  </pic:blipFill>
+                  <pic:spPr bwMode="auto">
+                    <a:xfrm>
+                      <a:off x="0" y="0"/>
+                      <a:ext cx="5943600" cy="1678193"/>
+                    </a:xfrm>
+                    <a:prstGeom prst="rect">
+                      <a:avLst/>
+                    </a:prstGeom>
+                    <a:noFill/>
+                    <a:ln w="9525">
+                      <a:noFill/>
+                      <a:miter lim="800000"/>
+                      <a:headEnd/>
+                      <a:tailEnd/>
+                    </a:ln>
+                  </pic:spPr>
+                </pic:pic>
+              </a:graphicData>
+            </a:graphic>
+          </wp:inline>
+        </w:drawing>
+      </w:r>
+    </w:p>
+    <w:p>
+      <w:pPr>
+        <w:pStyle w:val="Ttulo3"/>
+        <w:spacing w:before="300" w:beforeAutospacing="0" w:after="150" w:afterAutospacing="0"/>
+        <w:rPr>
+          <w:rFonts w:asciiTheme="minorHAnsi" w:hAnsiTheme="minorHAnsi" w:cstheme="minorHAnsi"/>
+          <w:b w:val="0"/>
+          <w:bCs w:val="0"/>
+          <w:sz w:val="22"/>
+          <w:szCs w:val="22"/>
+        </w:rPr>
+      </w:pPr>
+    </w:p>
+    <w:p>
+      <w:pPr>
+        <w:pStyle w:val="Ttulo3"/>
+        <w:spacing w:before="300" w:beforeAutospacing="0" w:after="150" w:afterAutospacing="0"/>
+        <w:rPr>
+          <w:rFonts w:asciiTheme="minorHAnsi" w:hAnsiTheme="minorHAnsi" w:cstheme="minorHAnsi"/>
+          <w:b w:val="0"/>
+          <w:bCs w:val="0"/>
+          <w:sz w:val="22"/>
+          <w:szCs w:val="22"/>
+          <w:lang w:val="pt-BR"/>
+        </w:rPr>
+      </w:pPr>
+      <w:r>
+        <w:rPr>
+          <w:rFonts w:asciiTheme="minorHAnsi" w:hAnsiTheme="minorHAnsi" w:cstheme="minorHAnsi"/>
+          <w:b w:val="0"/>
+          <w:bCs w:val="0"/>
+          <w:sz w:val="22"/>
+          <w:szCs w:val="22"/>
+          <w:lang w:val="pt-BR"/>
+        </w:rPr>
+        <w:t xml:space="preserve">Agora está fazendo o inverso, quando eu for ver a tela de cadastro de </w:t>
+      </w:r>
+      <w:r>
+        <w:rPr>
+          <w:rFonts w:asciiTheme="minorHAnsi" w:hAnsiTheme="minorHAnsi" w:cstheme="minorHAnsi"/>
+          <w:b w:val="0"/>
+          <w:bCs w:val="0"/>
+          <w:sz w:val="22"/>
+          <w:szCs w:val="22"/>
+          <w:lang w:val="pt-BR"/>
+        </w:rPr>
+        <w:t>Times, eu posso querer buscar todos os clientes que gostam daquele determinado Time, e isso fica explícito na Model</w:t>
+      </w:r>
+    </w:p>
+    <w:p>
+      <w:pPr>
+        <w:pStyle w:val="Ttulo3"/>
+        <w:spacing w:before="300" w:beforeAutospacing="0" w:after="150" w:afterAutospacing="0"/>
+        <w:rPr>
+          <w:rFonts w:asciiTheme="minorHAnsi" w:hAnsiTheme="minorHAnsi" w:cstheme="minorHAnsi"/>
+          <w:b w:val="0"/>
+          <w:bCs w:val="0"/>
+          <w:sz w:val="22"/>
+          <w:szCs w:val="22"/>
+          <w:lang w:val="pt-BR"/>
+        </w:rPr>
+      </w:pPr>
+      <w:r>
+        <w:rPr>
+          <w:rFonts w:asciiTheme="minorHAnsi" w:hAnsiTheme="minorHAnsi" w:cstheme="minorHAnsi"/>
+          <w:b w:val="0"/>
+          <w:bCs w:val="0"/>
+          <w:sz w:val="22"/>
+          <w:szCs w:val="22"/>
+          <w:lang w:val="pt-BR"/>
+        </w:rPr>
+        <w:t xml:space="preserve">Agora imagine se </w:t>
+      </w:r>
+      <w:r>
+        <w:rPr>
+          <w:rFonts w:asciiTheme="minorHAnsi" w:hAnsiTheme="minorHAnsi" w:cstheme="minorHAnsi"/>
+          <w:b w:val="0"/>
+          <w:bCs w:val="0"/>
+          <w:sz w:val="22"/>
+          <w:szCs w:val="22"/>
+          <w:lang w:val="pt-BR"/>
+        </w:rPr>
+        <w:t>a partir</w:t>
+      </w:r>
+      <w:r>
+        <w:rPr>
+          <w:rFonts w:asciiTheme="minorHAnsi" w:hAnsiTheme="minorHAnsi" w:cstheme="minorHAnsi"/>
+          <w:b w:val="0"/>
+          <w:bCs w:val="0"/>
+          <w:sz w:val="22"/>
+          <w:szCs w:val="22"/>
+          <w:lang w:val="pt-BR"/>
+        </w:rPr>
+        <w:t xml:space="preserve"> de um time,</w:t>
+      </w:r>
+      <w:r>
+        <w:rPr>
+          <w:rFonts w:asciiTheme="minorHAnsi" w:hAnsiTheme="minorHAnsi" w:cstheme="minorHAnsi"/>
+          <w:b w:val="0"/>
+          <w:bCs w:val="0"/>
+          <w:sz w:val="22"/>
+          <w:szCs w:val="22"/>
+          <w:lang w:val="pt-BR"/>
+        </w:rPr>
+        <w:t xml:space="preserve"> eu possa cadastrar cliente</w:t>
+      </w:r>
+      <w:r>
+        <w:rPr>
+          <w:rFonts w:asciiTheme="minorHAnsi" w:hAnsiTheme="minorHAnsi" w:cstheme="minorHAnsi"/>
+          <w:b w:val="0"/>
+          <w:bCs w:val="0"/>
+          <w:sz w:val="22"/>
+          <w:szCs w:val="22"/>
+          <w:lang w:val="pt-BR"/>
+        </w:rPr>
+        <w:t>, ex.: na tela do CAD de time eu tenha um botão “cadastrar cliente”</w:t>
+      </w:r>
+      <w:r>
+        <w:rPr>
+          <w:rFonts w:asciiTheme="minorHAnsi" w:hAnsiTheme="minorHAnsi" w:cstheme="minorHAnsi"/>
+          <w:b w:val="0"/>
+          <w:bCs w:val="0"/>
+          <w:sz w:val="22"/>
+          <w:szCs w:val="22"/>
+          <w:lang w:val="pt-BR"/>
+        </w:rPr>
+        <w:t>, e quando clica neste botão o cliente será relacionado com</w:t>
+      </w:r>
+      <w:r>
+        <w:rPr>
+          <w:rFonts w:asciiTheme="minorHAnsi" w:hAnsiTheme="minorHAnsi" w:cstheme="minorHAnsi"/>
+          <w:b w:val="0"/>
+          <w:bCs w:val="0"/>
+          <w:sz w:val="22"/>
+          <w:szCs w:val="22"/>
+          <w:lang w:val="pt-BR"/>
+        </w:rPr>
+        <w:t xml:space="preserve"> </w:t>
+      </w:r>
+      <w:r>
+        <w:rPr>
+          <w:rFonts w:asciiTheme="minorHAnsi" w:hAnsiTheme="minorHAnsi" w:cstheme="minorHAnsi"/>
+          <w:b w:val="0"/>
+          <w:bCs w:val="0"/>
+          <w:sz w:val="22"/>
+          <w:szCs w:val="22"/>
+          <w:lang w:val="pt-BR"/>
+        </w:rPr>
+        <w:t>este time</w:t>
+      </w:r>
+    </w:p>
+    <w:p>
+      <w:pPr>
+        <w:rPr>
+          <w:lang w:val="pt-BR"/>
+        </w:rPr>
+      </w:pPr>
+    </w:p>
+    <w:p>
+      <w:pPr>
+        <w:rPr>
+          <w:lang w:val="pt-BR"/>
+        </w:rPr>
+      </w:pPr>
+      <w:r>
+        <w:rPr>
+          <w:noProof/>
+        </w:rPr>
+        <w:drawing>
+          <wp:inline distT="0" distB="0" distL="0" distR="0">
+            <wp:extent cx="5943600" cy="1678193"/>
+            <wp:effectExtent l="19050" t="0" r="0" b="0"/>
+            <wp:docPr id="3" name="Imagem 4"/>
+            <wp:cNvGraphicFramePr>
+              <a:graphicFrameLocks xmlns:a="http://schemas.openxmlformats.org/drawingml/2006/main" noChangeAspect="1"/>
+            </wp:cNvGraphicFramePr>
+            <a:graphic xmlns:a="http://schemas.openxmlformats.org/drawingml/2006/main">
+              <a:graphicData uri="http://schemas.openxmlformats.org/drawingml/2006/picture">
+                <pic:pic xmlns:pic="http://schemas.openxmlformats.org/drawingml/2006/picture">
+                  <pic:nvPicPr>
+                    <pic:cNvPr id="0" name="Picture 4"/>
+                    <pic:cNvPicPr>
+                      <a:picLocks noChangeAspect="1" noChangeArrowheads="1"/>
+                    </pic:cNvPicPr>
+                  </pic:nvPicPr>
+                  <pic:blipFill>
+                    <a:blip r:embed="rId10" cstate="print"/>
+                    <a:srcRect/>
+                    <a:stretch>
+                      <a:fillRect/>
+                    </a:stretch>
+                  </pic:blipFill>
+                  <pic:spPr bwMode="auto">
+                    <a:xfrm>
+                      <a:off x="0" y="0"/>
+                      <a:ext cx="5943600" cy="1678193"/>
+                    </a:xfrm>
+                    <a:prstGeom prst="rect">
+                      <a:avLst/>
+                    </a:prstGeom>
+                    <a:noFill/>
+                    <a:ln w="9525">
+                      <a:noFill/>
+                      <a:miter lim="800000"/>
+                      <a:headEnd/>
+                      <a:tailEnd/>
+                    </a:ln>
+                  </pic:spPr>
+                </pic:pic>
+              </a:graphicData>
+            </a:graphic>
+          </wp:inline>
+        </w:drawing>
+      </w:r>
+    </w:p>
+    <w:p>
+      <w:pPr>
+        <w:rPr>
+          <w:lang w:val="pt-BR"/>
+        </w:rPr>
+      </w:pPr>
+    </w:p>
+    <w:p>
+      <w:pPr>
+        <w:rPr>
+          <w:lang w:val="pt-BR"/>
+        </w:rPr>
+      </w:pPr>
+      <w:r>
+        <w:rPr>
+          <w:lang w:val="pt-BR"/>
+        </w:rPr>
+        <w:t>--</w:t>
+      </w:r>
+    </w:p>
+    <w:p>
+      <w:pPr>
+        <w:rPr>
+          <w:lang w:val="pt-BR"/>
+        </w:rPr>
+      </w:pPr>
+      <w:r>
+        <w:rPr>
+          <w:lang w:val="pt-BR"/>
+        </w:rPr>
+        <w:t>Acessou o time 3, e chamou o método create da model clients, através do método que está em time</w:t>
+      </w:r>
+    </w:p>
+    <w:p>
+      <w:pPr>
+        <w:rPr>
+          <w:lang w:val="pt-BR"/>
+        </w:rPr>
+      </w:pPr>
+    </w:p>
+    <w:p>
+      <w:pPr>
+        <w:rPr>
+          <w:lang w:val="pt-BR"/>
+        </w:rPr>
+      </w:pPr>
+      <w:r>
+        <w:rPr>
+          <w:lang w:val="pt-BR"/>
+        </w:rPr>
+        <w:t>$soccer-&gt;clients   , significa colocar acessar a função clients que está na model SoccerTeam, pegar TODOS os clientes que estão ligados a este Time</w:t>
       </w:r>
     </w:p>
     <w:sectPr>
@@ -888,6 +2356,36 @@
       <w:ind w:left="720"/>
       <w:contextualSpacing/>
     </w:pPr>
+  </w:style>
+  <w:style w:type="paragraph" w:styleId="Textodebalo">
+    <w:name w:val="Balloon Text"/>
+    <w:basedOn w:val="Normal"/>
+    <w:link w:val="TextodebaloChar"/>
+    <w:uiPriority w:val="99"/>
+    <w:semiHidden/>
+    <w:unhideWhenUsed/>
+    <w:rsid w:val="001B755B"/>
+    <w:pPr>
+      <w:spacing w:after="0" w:line="240" w:lineRule="auto"/>
+    </w:pPr>
+    <w:rPr>
+      <w:rFonts w:ascii="Tahoma" w:hAnsi="Tahoma" w:cs="Tahoma"/>
+      <w:sz w:val="16"/>
+      <w:szCs w:val="16"/>
+    </w:rPr>
+  </w:style>
+  <w:style w:type="character" w:customStyle="1" w:styleId="TextodebaloChar">
+    <w:name w:val="Texto de balão Char"/>
+    <w:basedOn w:val="Fontepargpadro"/>
+    <w:link w:val="Textodebalo"/>
+    <w:uiPriority w:val="99"/>
+    <w:semiHidden/>
+    <w:rsid w:val="001B755B"/>
+    <w:rPr>
+      <w:rFonts w:ascii="Tahoma" w:hAnsi="Tahoma" w:cs="Tahoma"/>
+      <w:sz w:val="16"/>
+      <w:szCs w:val="16"/>
+    </w:rPr>
   </w:style>
 </w:styles>
 </file>

</xml_diff>

<commit_message>
class eight (8) - Criando relacionamento one-to-one
</commit_message>
<xml_diff>
--- a/transcription.docx
+++ b/transcription.docx
@@ -1895,6 +1895,1042 @@
         </w:rPr>
         <w:t>$soccer-&gt;clients   , significa colocar acessar a função clients que está na model SoccerTeam, pegar TODOS os clientes que estão ligados a este Time</w:t>
       </w:r>
+    </w:p>
+    <w:p>
+      <w:pPr>
+        <w:rPr>
+          <w:lang w:val="pt-BR"/>
+        </w:rPr>
+      </w:pPr>
+    </w:p>
+    <w:p>
+      <w:pPr>
+        <w:rPr>
+          <w:rFonts w:ascii="Arial" w:hAnsi="Arial" w:cs="Arial"/>
+          <w:color w:val="777777"/>
+          <w:sz w:val="29"/>
+          <w:szCs w:val="29"/>
+        </w:rPr>
+      </w:pPr>
+      <w:r>
+        <w:rPr>
+          <w:rFonts w:ascii="Arial" w:hAnsi="Arial" w:cs="Arial"/>
+          <w:color w:val="777777"/>
+          <w:sz w:val="29"/>
+          <w:szCs w:val="29"/>
+        </w:rPr>
+        <w:t xml:space="preserve">Class </w:t>
+      </w:r>
+      <w:r>
+        <w:rPr>
+          <w:rFonts w:ascii="Arial" w:hAnsi="Arial" w:cs="Arial"/>
+          <w:color w:val="777777"/>
+          <w:sz w:val="29"/>
+          <w:szCs w:val="29"/>
+        </w:rPr>
+        <w:t>eight</w:t>
+      </w:r>
+      <w:r>
+        <w:rPr>
+          <w:rFonts w:ascii="Arial" w:hAnsi="Arial" w:cs="Arial"/>
+          <w:color w:val="777777"/>
+          <w:sz w:val="29"/>
+          <w:szCs w:val="29"/>
+        </w:rPr>
+        <w:t xml:space="preserve"> (</w:t>
+      </w:r>
+      <w:r>
+        <w:rPr>
+          <w:rFonts w:ascii="Arial" w:hAnsi="Arial" w:cs="Arial"/>
+          <w:b/>
+          <w:color w:val="777777"/>
+          <w:sz w:val="29"/>
+          <w:szCs w:val="29"/>
+        </w:rPr>
+        <w:t>8</w:t>
+      </w:r>
+      <w:r>
+        <w:rPr>
+          <w:rFonts w:ascii="Arial" w:hAnsi="Arial" w:cs="Arial"/>
+          <w:color w:val="777777"/>
+          <w:sz w:val="29"/>
+          <w:szCs w:val="29"/>
+        </w:rPr>
+        <w:t xml:space="preserve">) - </w:t>
+      </w:r>
+      <w:r>
+        <w:rPr>
+          <w:rFonts w:ascii="Arial" w:hAnsi="Arial" w:cs="Arial"/>
+          <w:color w:val="777777"/>
+          <w:sz w:val="29"/>
+          <w:szCs w:val="29"/>
+        </w:rPr>
+        <w:t>Criando relacionamento one-to-one</w:t>
+      </w:r>
+    </w:p>
+    <w:p>
+      <w:pPr>
+        <w:rPr>
+          <w:rFonts w:cstheme="minorHAnsi"/>
+          <w:color w:val="000000" w:themeColor="text1"/>
+          <w:lang w:val="pt-BR"/>
+        </w:rPr>
+      </w:pPr>
+      <w:r>
+        <w:rPr>
+          <w:rFonts w:cstheme="minorHAnsi"/>
+          <w:color w:val="000000" w:themeColor="text1"/>
+          <w:lang w:val="pt-BR"/>
+        </w:rPr>
+        <w:t>As seeders servem para que eu possa ter dados de fictícios para testar a aplicação</w:t>
+      </w:r>
+    </w:p>
+    <w:p>
+      <w:pPr>
+        <w:rPr>
+          <w:rFonts w:cstheme="minorHAnsi"/>
+          <w:color w:val="000000" w:themeColor="text1"/>
+          <w:lang w:val="pt-BR"/>
+        </w:rPr>
+      </w:pPr>
+      <w:r>
+        <w:rPr>
+          <w:rFonts w:cstheme="minorHAnsi"/>
+          <w:color w:val="000000" w:themeColor="text1"/>
+          <w:lang w:val="pt-BR"/>
+        </w:rPr>
+        <w:t>Iniciou esta aula criando várias Seeders</w:t>
+      </w:r>
+      <w:r>
+        <w:rPr>
+          <w:rFonts w:cstheme="minorHAnsi"/>
+          <w:color w:val="000000" w:themeColor="text1"/>
+          <w:lang w:val="pt-BR"/>
+        </w:rPr>
+        <w:t xml:space="preserve"> </w:t>
+      </w:r>
+      <w:r>
+        <w:rPr>
+          <w:rFonts w:cstheme="minorHAnsi"/>
+          <w:color w:val="000000" w:themeColor="text1"/>
+          <w:lang w:val="pt-BR"/>
+        </w:rPr>
+        <w:br/>
+        <w:t>Note que o nome da tabela está no plural</w:t>
+      </w:r>
+    </w:p>
+    <w:p>
+      <w:pPr>
+        <w:rPr>
+          <w:rFonts w:cstheme="minorHAnsi"/>
+          <w:color w:val="000000" w:themeColor="text1"/>
+        </w:rPr>
+      </w:pPr>
+      <w:r>
+        <w:rPr>
+          <w:rFonts w:cstheme="minorHAnsi"/>
+          <w:color w:val="000000" w:themeColor="text1"/>
+          <w:highlight w:val="lightGray"/>
+        </w:rPr>
+        <w:t>php artisan make:seeder SoccerTeamsTableSeeder</w:t>
+      </w:r>
+      <w:r>
+        <w:rPr>
+          <w:rFonts w:cstheme="minorHAnsi"/>
+          <w:color w:val="000000" w:themeColor="text1"/>
+        </w:rPr>
+        <w:br/>
+        <w:t>Seeder created successfully.</w:t>
+      </w:r>
+    </w:p>
+    <w:p>
+      <w:pPr>
+        <w:rPr>
+          <w:rFonts w:cstheme="minorHAnsi"/>
+          <w:color w:val="000000" w:themeColor="text1"/>
+        </w:rPr>
+      </w:pPr>
+      <w:r>
+        <w:rPr>
+          <w:rFonts w:cstheme="minorHAnsi"/>
+          <w:color w:val="000000" w:themeColor="text1"/>
+          <w:highlight w:val="lightGray"/>
+        </w:rPr>
+        <w:t>php artisan make:seeder ClientProfilesTableSeeder</w:t>
+      </w:r>
+      <w:r>
+        <w:rPr>
+          <w:rFonts w:cstheme="minorHAnsi"/>
+          <w:color w:val="000000" w:themeColor="text1"/>
+        </w:rPr>
+        <w:br/>
+      </w:r>
+      <w:r>
+        <w:rPr>
+          <w:rFonts w:cstheme="minorHAnsi"/>
+          <w:color w:val="000000" w:themeColor="text1"/>
+        </w:rPr>
+        <w:t>Seeder created successfully.</w:t>
+      </w:r>
+    </w:p>
+    <w:p>
+      <w:pPr>
+        <w:rPr>
+          <w:rFonts w:cstheme="minorHAnsi"/>
+          <w:color w:val="000000" w:themeColor="text1"/>
+        </w:rPr>
+      </w:pPr>
+      <w:r>
+        <w:rPr>
+          <w:rFonts w:cstheme="minorHAnsi"/>
+          <w:color w:val="000000" w:themeColor="text1"/>
+          <w:highlight w:val="lightGray"/>
+        </w:rPr>
+        <w:t>php artisan make:seeder Client</w:t>
+      </w:r>
+      <w:r>
+        <w:rPr>
+          <w:rFonts w:cstheme="minorHAnsi"/>
+          <w:color w:val="000000" w:themeColor="text1"/>
+          <w:highlight w:val="lightGray"/>
+        </w:rPr>
+        <w:t>s</w:t>
+      </w:r>
+      <w:r>
+        <w:rPr>
+          <w:rFonts w:cstheme="minorHAnsi"/>
+          <w:color w:val="000000" w:themeColor="text1"/>
+          <w:highlight w:val="lightGray"/>
+        </w:rPr>
+        <w:t>TableSeeder</w:t>
+      </w:r>
+      <w:r>
+        <w:rPr>
+          <w:rFonts w:cstheme="minorHAnsi"/>
+          <w:color w:val="000000" w:themeColor="text1"/>
+        </w:rPr>
+        <w:br/>
+      </w:r>
+      <w:r>
+        <w:rPr>
+          <w:rFonts w:cstheme="minorHAnsi"/>
+          <w:color w:val="000000" w:themeColor="text1"/>
+        </w:rPr>
+        <w:t>Seeder created successfully.</w:t>
+      </w:r>
+    </w:p>
+    <w:p>
+      <w:pPr>
+        <w:rPr>
+          <w:rFonts w:cstheme="minorHAnsi"/>
+          <w:color w:val="000000" w:themeColor="text1"/>
+        </w:rPr>
+      </w:pPr>
+    </w:p>
+    <w:p>
+      <w:pPr>
+        <w:rPr>
+          <w:rFonts w:cstheme="minorHAnsi"/>
+          <w:color w:val="000000" w:themeColor="text1"/>
+          <w:lang w:val="pt-BR"/>
+        </w:rPr>
+      </w:pPr>
+      <w:r>
+        <w:rPr>
+          <w:rFonts w:cstheme="minorHAnsi"/>
+          <w:color w:val="000000" w:themeColor="text1"/>
+          <w:lang w:val="pt-BR"/>
+        </w:rPr>
+        <w:t xml:space="preserve">Foi na pasta onde as </w:t>
+      </w:r>
+      <w:r>
+        <w:rPr>
+          <w:rFonts w:cstheme="minorHAnsi"/>
+          <w:color w:val="000000" w:themeColor="text1"/>
+          <w:lang w:val="pt-BR"/>
+        </w:rPr>
+        <w:t>Seeders ficam armazenadas</w:t>
+      </w:r>
+      <w:r>
+        <w:rPr>
+          <w:rFonts w:cstheme="minorHAnsi"/>
+          <w:color w:val="000000" w:themeColor="text1"/>
+          <w:lang w:val="pt-BR"/>
+        </w:rPr>
+        <w:t xml:space="preserve"> “/database/seeds”</w:t>
+      </w:r>
+      <w:r>
+        <w:rPr>
+          <w:rFonts w:cstheme="minorHAnsi"/>
+          <w:color w:val="000000" w:themeColor="text1"/>
+          <w:lang w:val="pt-BR"/>
+        </w:rPr>
+        <w:br/>
+        <w:t xml:space="preserve">primeiro em </w:t>
+      </w:r>
+      <w:r>
+        <w:rPr>
+          <w:rFonts w:cstheme="minorHAnsi"/>
+          <w:b/>
+          <w:color w:val="000000" w:themeColor="text1"/>
+          <w:lang w:val="pt-BR"/>
+        </w:rPr>
+        <w:t>Clients</w:t>
+      </w:r>
+      <w:r>
+        <w:rPr>
+          <w:rFonts w:cstheme="minorHAnsi"/>
+          <w:color w:val="000000" w:themeColor="text1"/>
+          <w:lang w:val="pt-BR"/>
+        </w:rPr>
+        <w:t>TableSeeder</w:t>
+      </w:r>
+    </w:p>
+    <w:p>
+      <w:pPr>
+        <w:rPr>
+          <w:rFonts w:cstheme="minorHAnsi"/>
+          <w:color w:val="000000" w:themeColor="text1"/>
+          <w:lang w:val="pt-BR"/>
+        </w:rPr>
+      </w:pPr>
+    </w:p>
+    <w:p>
+      <w:pPr>
+        <w:rPr>
+          <w:rFonts w:cstheme="minorHAnsi"/>
+          <w:color w:val="000000" w:themeColor="text1"/>
+          <w:lang w:val="pt-BR"/>
+        </w:rPr>
+      </w:pPr>
+      <w:r>
+        <w:rPr>
+          <w:rFonts w:cstheme="minorHAnsi"/>
+          <w:color w:val="000000" w:themeColor="text1"/>
+          <w:lang w:val="pt-BR"/>
+        </w:rPr>
+        <w:lastRenderedPageBreak/>
+        <w:t>Foi na seeder da tabela de SoccerTeams, chamou o helper factory, apon</w:t>
+      </w:r>
+      <w:r>
+        <w:rPr>
+          <w:rFonts w:cstheme="minorHAnsi"/>
+          <w:color w:val="000000" w:themeColor="text1"/>
+          <w:lang w:val="pt-BR"/>
+        </w:rPr>
+        <w:t>tou pra model da própria tabela, escolheu quantos registros quer criar</w:t>
+      </w:r>
+      <w:r>
+        <w:rPr>
+          <w:rFonts w:cstheme="minorHAnsi"/>
+          <w:color w:val="000000" w:themeColor="text1"/>
+          <w:lang w:val="pt-BR"/>
+        </w:rPr>
+        <w:t xml:space="preserve"> e chamou método -&gt;create()</w:t>
+      </w:r>
+      <w:r>
+        <w:rPr>
+          <w:rFonts w:cstheme="minorHAnsi"/>
+          <w:color w:val="000000" w:themeColor="text1"/>
+          <w:lang w:val="pt-BR"/>
+        </w:rPr>
+        <w:t>.</w:t>
+      </w:r>
+      <w:r>
+        <w:rPr>
+          <w:rFonts w:cstheme="minorHAnsi"/>
+          <w:noProof/>
+          <w:color w:val="000000" w:themeColor="text1"/>
+        </w:rPr>
+        <w:drawing>
+          <wp:inline distT="0" distB="0" distL="0" distR="0">
+            <wp:extent cx="5943600" cy="1678193"/>
+            <wp:effectExtent l="19050" t="0" r="0" b="0"/>
+            <wp:docPr id="5" name="Imagem 1"/>
+            <wp:cNvGraphicFramePr>
+              <a:graphicFrameLocks xmlns:a="http://schemas.openxmlformats.org/drawingml/2006/main" noChangeAspect="1"/>
+            </wp:cNvGraphicFramePr>
+            <a:graphic xmlns:a="http://schemas.openxmlformats.org/drawingml/2006/main">
+              <a:graphicData uri="http://schemas.openxmlformats.org/drawingml/2006/picture">
+                <pic:pic xmlns:pic="http://schemas.openxmlformats.org/drawingml/2006/picture">
+                  <pic:nvPicPr>
+                    <pic:cNvPr id="0" name="Picture 1"/>
+                    <pic:cNvPicPr>
+                      <a:picLocks noChangeAspect="1" noChangeArrowheads="1"/>
+                    </pic:cNvPicPr>
+                  </pic:nvPicPr>
+                  <pic:blipFill>
+                    <a:blip r:embed="rId11" cstate="print"/>
+                    <a:srcRect/>
+                    <a:stretch>
+                      <a:fillRect/>
+                    </a:stretch>
+                  </pic:blipFill>
+                  <pic:spPr bwMode="auto">
+                    <a:xfrm>
+                      <a:off x="0" y="0"/>
+                      <a:ext cx="5943600" cy="1678193"/>
+                    </a:xfrm>
+                    <a:prstGeom prst="rect">
+                      <a:avLst/>
+                    </a:prstGeom>
+                    <a:noFill/>
+                    <a:ln w="9525">
+                      <a:noFill/>
+                      <a:miter lim="800000"/>
+                      <a:headEnd/>
+                      <a:tailEnd/>
+                    </a:ln>
+                  </pic:spPr>
+                </pic:pic>
+              </a:graphicData>
+            </a:graphic>
+          </wp:inline>
+        </w:drawing>
+      </w:r>
+    </w:p>
+    <w:p>
+      <w:pPr>
+        <w:rPr>
+          <w:rFonts w:cstheme="minorHAnsi"/>
+          <w:color w:val="000000" w:themeColor="text1"/>
+          <w:lang w:val="pt-BR"/>
+        </w:rPr>
+      </w:pPr>
+    </w:p>
+    <w:p>
+      <w:pPr>
+        <w:rPr>
+          <w:rFonts w:cstheme="minorHAnsi"/>
+          <w:color w:val="000000" w:themeColor="text1"/>
+          <w:lang w:val="pt-BR"/>
+        </w:rPr>
+      </w:pPr>
+      <w:r>
+        <w:rPr>
+          <w:rFonts w:cstheme="minorHAnsi"/>
+          <w:color w:val="000000" w:themeColor="text1"/>
+          <w:lang w:val="pt-BR"/>
+        </w:rPr>
+        <w:t>Não esqueça de registrar a seeder em DatabaseSeeder</w:t>
+      </w:r>
+      <w:r>
+        <w:rPr>
+          <w:rFonts w:cstheme="minorHAnsi"/>
+          <w:color w:val="000000" w:themeColor="text1"/>
+          <w:lang w:val="pt-BR"/>
+        </w:rPr>
+        <w:br/>
+      </w:r>
+      <w:r>
+        <w:rPr>
+          <w:rFonts w:cstheme="minorHAnsi"/>
+          <w:noProof/>
+          <w:color w:val="000000" w:themeColor="text1"/>
+        </w:rPr>
+        <w:drawing>
+          <wp:inline distT="0" distB="0" distL="0" distR="0">
+            <wp:extent cx="5943600" cy="1678193"/>
+            <wp:effectExtent l="19050" t="0" r="0" b="0"/>
+            <wp:docPr id="6" name="Imagem 4"/>
+            <wp:cNvGraphicFramePr>
+              <a:graphicFrameLocks xmlns:a="http://schemas.openxmlformats.org/drawingml/2006/main" noChangeAspect="1"/>
+            </wp:cNvGraphicFramePr>
+            <a:graphic xmlns:a="http://schemas.openxmlformats.org/drawingml/2006/main">
+              <a:graphicData uri="http://schemas.openxmlformats.org/drawingml/2006/picture">
+                <pic:pic xmlns:pic="http://schemas.openxmlformats.org/drawingml/2006/picture">
+                  <pic:nvPicPr>
+                    <pic:cNvPr id="0" name="Picture 4"/>
+                    <pic:cNvPicPr>
+                      <a:picLocks noChangeAspect="1" noChangeArrowheads="1"/>
+                    </pic:cNvPicPr>
+                  </pic:nvPicPr>
+                  <pic:blipFill>
+                    <a:blip r:embed="rId12" cstate="print"/>
+                    <a:srcRect/>
+                    <a:stretch>
+                      <a:fillRect/>
+                    </a:stretch>
+                  </pic:blipFill>
+                  <pic:spPr bwMode="auto">
+                    <a:xfrm>
+                      <a:off x="0" y="0"/>
+                      <a:ext cx="5943600" cy="1678193"/>
+                    </a:xfrm>
+                    <a:prstGeom prst="rect">
+                      <a:avLst/>
+                    </a:prstGeom>
+                    <a:noFill/>
+                    <a:ln w="9525">
+                      <a:noFill/>
+                      <a:miter lim="800000"/>
+                      <a:headEnd/>
+                      <a:tailEnd/>
+                    </a:ln>
+                  </pic:spPr>
+                </pic:pic>
+              </a:graphicData>
+            </a:graphic>
+          </wp:inline>
+        </w:drawing>
+      </w:r>
+    </w:p>
+    <w:p>
+      <w:pPr>
+        <w:rPr>
+          <w:rFonts w:cstheme="minorHAnsi"/>
+          <w:color w:val="000000" w:themeColor="text1"/>
+          <w:lang w:val="pt-BR"/>
+        </w:rPr>
+      </w:pPr>
+    </w:p>
+    <w:p>
+      <w:pPr>
+        <w:rPr>
+          <w:rFonts w:cstheme="minorHAnsi"/>
+          <w:color w:val="000000" w:themeColor="text1"/>
+          <w:lang w:val="pt-BR"/>
+        </w:rPr>
+      </w:pPr>
+      <w:r>
+        <w:rPr>
+          <w:rFonts w:cstheme="minorHAnsi"/>
+          <w:color w:val="000000" w:themeColor="text1"/>
+          <w:lang w:val="pt-BR"/>
+        </w:rPr>
+        <w:t>Depois foi ao Seeder de clientes</w:t>
+      </w:r>
+    </w:p>
+    <w:p>
+      <w:pPr>
+        <w:rPr>
+          <w:rFonts w:cstheme="minorHAnsi"/>
+          <w:color w:val="000000" w:themeColor="text1"/>
+          <w:lang w:val="pt-BR"/>
+        </w:rPr>
+      </w:pPr>
+      <w:r>
+        <w:rPr>
+          <w:rFonts w:cstheme="minorHAnsi"/>
+          <w:color w:val="000000" w:themeColor="text1"/>
+          <w:lang w:val="pt-BR"/>
+        </w:rPr>
+        <w:t>Dentro de clientes, tem uma fk para o time, então eu não consigo criar um cliente sem ter um tim</w:t>
+      </w:r>
+      <w:r>
+        <w:rPr>
+          <w:rFonts w:cstheme="minorHAnsi"/>
+          <w:color w:val="000000" w:themeColor="text1"/>
+          <w:lang w:val="pt-BR"/>
+        </w:rPr>
+        <w:t>e,</w:t>
+      </w:r>
+      <w:r>
+        <w:rPr>
+          <w:rFonts w:cstheme="minorHAnsi"/>
+          <w:color w:val="000000" w:themeColor="text1"/>
+          <w:lang w:val="pt-BR"/>
+        </w:rPr>
+        <w:br/>
+        <w:t>então colocou o ‘soccer_team_id’ com rand de 1 a 100, conforme factory dos times</w:t>
+      </w:r>
+    </w:p>
+    <w:p>
+      <w:pPr>
+        <w:rPr>
+          <w:rFonts w:cstheme="minorHAnsi"/>
+          <w:color w:val="000000" w:themeColor="text1"/>
+          <w:lang w:val="pt-BR"/>
+        </w:rPr>
+      </w:pPr>
+      <w:r>
+        <w:rPr>
+          <w:rFonts w:cstheme="minorHAnsi"/>
+          <w:noProof/>
+          <w:color w:val="000000" w:themeColor="text1"/>
+        </w:rPr>
+        <w:drawing>
+          <wp:inline distT="0" distB="0" distL="0" distR="0">
+            <wp:extent cx="5943600" cy="1678193"/>
+            <wp:effectExtent l="19050" t="0" r="0" b="0"/>
+            <wp:docPr id="13" name="Imagem 13"/>
+            <wp:cNvGraphicFramePr>
+              <a:graphicFrameLocks xmlns:a="http://schemas.openxmlformats.org/drawingml/2006/main" noChangeAspect="1"/>
+            </wp:cNvGraphicFramePr>
+            <a:graphic xmlns:a="http://schemas.openxmlformats.org/drawingml/2006/main">
+              <a:graphicData uri="http://schemas.openxmlformats.org/drawingml/2006/picture">
+                <pic:pic xmlns:pic="http://schemas.openxmlformats.org/drawingml/2006/picture">
+                  <pic:nvPicPr>
+                    <pic:cNvPr id="0" name="Picture 13"/>
+                    <pic:cNvPicPr>
+                      <a:picLocks noChangeAspect="1" noChangeArrowheads="1"/>
+                    </pic:cNvPicPr>
+                  </pic:nvPicPr>
+                  <pic:blipFill>
+                    <a:blip r:embed="rId13" cstate="print"/>
+                    <a:srcRect/>
+                    <a:stretch>
+                      <a:fillRect/>
+                    </a:stretch>
+                  </pic:blipFill>
+                  <pic:spPr bwMode="auto">
+                    <a:xfrm>
+                      <a:off x="0" y="0"/>
+                      <a:ext cx="5943600" cy="1678193"/>
+                    </a:xfrm>
+                    <a:prstGeom prst="rect">
+                      <a:avLst/>
+                    </a:prstGeom>
+                    <a:noFill/>
+                    <a:ln w="9525">
+                      <a:noFill/>
+                      <a:miter lim="800000"/>
+                      <a:headEnd/>
+                      <a:tailEnd/>
+                    </a:ln>
+                  </pic:spPr>
+                </pic:pic>
+              </a:graphicData>
+            </a:graphic>
+          </wp:inline>
+        </w:drawing>
+      </w:r>
+    </w:p>
+    <w:p>
+      <w:pPr>
+        <w:rPr>
+          <w:rFonts w:cstheme="minorHAnsi"/>
+          <w:color w:val="000000" w:themeColor="text1"/>
+          <w:lang w:val="pt-BR"/>
+        </w:rPr>
+      </w:pPr>
+    </w:p>
+    <w:p>
+      <w:pPr>
+        <w:rPr>
+          <w:rFonts w:cstheme="minorHAnsi"/>
+          <w:color w:val="000000" w:themeColor="text1"/>
+          <w:lang w:val="pt-BR"/>
+        </w:rPr>
+      </w:pPr>
+    </w:p>
+    <w:p>
+      <w:pPr>
+        <w:rPr>
+          <w:rFonts w:cstheme="minorHAnsi"/>
+          <w:color w:val="000000" w:themeColor="text1"/>
+          <w:lang w:val="pt-BR"/>
+        </w:rPr>
+      </w:pPr>
+      <w:r>
+        <w:rPr>
+          <w:rFonts w:cstheme="minorHAnsi"/>
+          <w:color w:val="000000" w:themeColor="text1"/>
+          <w:lang w:val="pt-BR"/>
+        </w:rPr>
+        <w:lastRenderedPageBreak/>
+        <w:t>Depois voltou em DatabaseSeeder.php e colocou o seeder de clients e inseriu o seeder de clients</w:t>
+      </w:r>
+      <w:r>
+        <w:rPr>
+          <w:rFonts w:cstheme="minorHAnsi"/>
+          <w:noProof/>
+          <w:color w:val="000000" w:themeColor="text1"/>
+        </w:rPr>
+        <w:drawing>
+          <wp:inline distT="0" distB="0" distL="0" distR="0">
+            <wp:extent cx="5943600" cy="1678193"/>
+            <wp:effectExtent l="19050" t="0" r="0" b="0"/>
+            <wp:docPr id="16" name="Imagem 16"/>
+            <wp:cNvGraphicFramePr>
+              <a:graphicFrameLocks xmlns:a="http://schemas.openxmlformats.org/drawingml/2006/main" noChangeAspect="1"/>
+            </wp:cNvGraphicFramePr>
+            <a:graphic xmlns:a="http://schemas.openxmlformats.org/drawingml/2006/main">
+              <a:graphicData uri="http://schemas.openxmlformats.org/drawingml/2006/picture">
+                <pic:pic xmlns:pic="http://schemas.openxmlformats.org/drawingml/2006/picture">
+                  <pic:nvPicPr>
+                    <pic:cNvPr id="0" name="Picture 16"/>
+                    <pic:cNvPicPr>
+                      <a:picLocks noChangeAspect="1" noChangeArrowheads="1"/>
+                    </pic:cNvPicPr>
+                  </pic:nvPicPr>
+                  <pic:blipFill>
+                    <a:blip r:embed="rId14" cstate="print"/>
+                    <a:srcRect/>
+                    <a:stretch>
+                      <a:fillRect/>
+                    </a:stretch>
+                  </pic:blipFill>
+                  <pic:spPr bwMode="auto">
+                    <a:xfrm>
+                      <a:off x="0" y="0"/>
+                      <a:ext cx="5943600" cy="1678193"/>
+                    </a:xfrm>
+                    <a:prstGeom prst="rect">
+                      <a:avLst/>
+                    </a:prstGeom>
+                    <a:noFill/>
+                    <a:ln w="9525">
+                      <a:noFill/>
+                      <a:miter lim="800000"/>
+                      <a:headEnd/>
+                      <a:tailEnd/>
+                    </a:ln>
+                  </pic:spPr>
+                </pic:pic>
+              </a:graphicData>
+            </a:graphic>
+          </wp:inline>
+        </w:drawing>
+      </w:r>
+    </w:p>
+    <w:p>
+      <w:pPr>
+        <w:rPr>
+          <w:rFonts w:cstheme="minorHAnsi"/>
+          <w:color w:val="000000" w:themeColor="text1"/>
+          <w:lang w:val="pt-BR"/>
+        </w:rPr>
+      </w:pPr>
+    </w:p>
+    <w:p>
+      <w:pPr>
+        <w:rPr>
+          <w:rFonts w:cstheme="minorHAnsi"/>
+          <w:color w:val="000000" w:themeColor="text1"/>
+          <w:lang w:val="pt-BR"/>
+        </w:rPr>
+      </w:pPr>
+      <w:r>
+        <w:rPr>
+          <w:rFonts w:cstheme="minorHAnsi"/>
+          <w:color w:val="000000" w:themeColor="text1"/>
+          <w:lang w:val="pt-BR"/>
+        </w:rPr>
+        <w:t>------</w:t>
+      </w:r>
+    </w:p>
+    <w:p>
+      <w:pPr>
+        <w:rPr>
+          <w:rFonts w:cstheme="minorHAnsi"/>
+          <w:color w:val="000000" w:themeColor="text1"/>
+          <w:lang w:val="pt-BR"/>
+        </w:rPr>
+      </w:pPr>
+      <w:r>
+        <w:rPr>
+          <w:rFonts w:cstheme="minorHAnsi"/>
+          <w:color w:val="000000" w:themeColor="text1"/>
+          <w:lang w:val="pt-BR"/>
+        </w:rPr>
+        <w:t>Pra consolida o que foi feito, rodou:</w:t>
+      </w:r>
+      <w:r>
+        <w:rPr>
+          <w:rFonts w:cstheme="minorHAnsi"/>
+          <w:color w:val="000000" w:themeColor="text1"/>
+          <w:lang w:val="pt-BR"/>
+        </w:rPr>
+        <w:br/>
+      </w:r>
+      <w:r>
+        <w:rPr>
+          <w:rFonts w:cstheme="minorHAnsi"/>
+          <w:color w:val="000000" w:themeColor="text1"/>
+          <w:highlight w:val="lightGray"/>
+          <w:lang w:val="pt-BR"/>
+        </w:rPr>
+        <w:t xml:space="preserve">php artisan migrate:refresh </w:t>
+      </w:r>
+      <w:r>
+        <w:rPr>
+          <w:rFonts w:cstheme="minorHAnsi"/>
+          <w:color w:val="000000" w:themeColor="text1"/>
+          <w:highlight w:val="lightGray"/>
+          <w:lang w:val="pt-BR"/>
+        </w:rPr>
+        <w:t>–</w:t>
+      </w:r>
+      <w:r>
+        <w:rPr>
+          <w:rFonts w:cstheme="minorHAnsi"/>
+          <w:color w:val="000000" w:themeColor="text1"/>
+          <w:highlight w:val="lightGray"/>
+          <w:lang w:val="pt-BR"/>
+        </w:rPr>
+        <w:t>seed</w:t>
+      </w:r>
+      <w:r>
+        <w:rPr>
+          <w:rFonts w:cstheme="minorHAnsi"/>
+          <w:noProof/>
+          <w:color w:val="000000" w:themeColor="text1"/>
+        </w:rPr>
+        <w:drawing>
+          <wp:inline distT="0" distB="0" distL="0" distR="0">
+            <wp:extent cx="5943600" cy="1678193"/>
+            <wp:effectExtent l="19050" t="0" r="0" b="0"/>
+            <wp:docPr id="19" name="Imagem 19"/>
+            <wp:cNvGraphicFramePr>
+              <a:graphicFrameLocks xmlns:a="http://schemas.openxmlformats.org/drawingml/2006/main" noChangeAspect="1"/>
+            </wp:cNvGraphicFramePr>
+            <a:graphic xmlns:a="http://schemas.openxmlformats.org/drawingml/2006/main">
+              <a:graphicData uri="http://schemas.openxmlformats.org/drawingml/2006/picture">
+                <pic:pic xmlns:pic="http://schemas.openxmlformats.org/drawingml/2006/picture">
+                  <pic:nvPicPr>
+                    <pic:cNvPr id="0" name="Picture 19"/>
+                    <pic:cNvPicPr>
+                      <a:picLocks noChangeAspect="1" noChangeArrowheads="1"/>
+                    </pic:cNvPicPr>
+                  </pic:nvPicPr>
+                  <pic:blipFill>
+                    <a:blip r:embed="rId15" cstate="print"/>
+                    <a:srcRect/>
+                    <a:stretch>
+                      <a:fillRect/>
+                    </a:stretch>
+                  </pic:blipFill>
+                  <pic:spPr bwMode="auto">
+                    <a:xfrm>
+                      <a:off x="0" y="0"/>
+                      <a:ext cx="5943600" cy="1678193"/>
+                    </a:xfrm>
+                    <a:prstGeom prst="rect">
+                      <a:avLst/>
+                    </a:prstGeom>
+                    <a:noFill/>
+                    <a:ln w="9525">
+                      <a:noFill/>
+                      <a:miter lim="800000"/>
+                      <a:headEnd/>
+                      <a:tailEnd/>
+                    </a:ln>
+                  </pic:spPr>
+                </pic:pic>
+              </a:graphicData>
+            </a:graphic>
+          </wp:inline>
+        </w:drawing>
+      </w:r>
+    </w:p>
+    <w:p>
+      <w:pPr>
+        <w:rPr>
+          <w:rFonts w:cstheme="minorHAnsi"/>
+          <w:color w:val="000000" w:themeColor="text1"/>
+          <w:lang w:val="pt-BR"/>
+        </w:rPr>
+      </w:pPr>
+      <w:r>
+        <w:rPr>
+          <w:rFonts w:cstheme="minorHAnsi"/>
+          <w:color w:val="000000" w:themeColor="text1"/>
+          <w:lang w:val="pt-BR"/>
+        </w:rPr>
+        <w:t>------</w:t>
+      </w:r>
+    </w:p>
+    <w:p>
+      <w:pPr>
+        <w:rPr>
+          <w:rFonts w:cstheme="minorHAnsi"/>
+          <w:color w:val="000000" w:themeColor="text1"/>
+          <w:lang w:val="pt-BR"/>
+        </w:rPr>
+      </w:pPr>
+      <w:r>
+        <w:rPr>
+          <w:rFonts w:cstheme="minorHAnsi"/>
+          <w:color w:val="000000" w:themeColor="text1"/>
+          <w:lang w:val="pt-BR"/>
+        </w:rPr>
+        <w:t>E depois?? Brincar com o tinker,,,</w:t>
+      </w:r>
+    </w:p>
+    <w:p>
+      <w:pPr>
+        <w:rPr>
+          <w:rFonts w:cstheme="minorHAnsi"/>
+          <w:color w:val="000000" w:themeColor="text1"/>
+          <w:lang w:val="pt-BR"/>
+        </w:rPr>
+      </w:pPr>
+      <w:r>
+        <w:rPr>
+          <w:rFonts w:cstheme="minorHAnsi"/>
+          <w:color w:val="000000" w:themeColor="text1"/>
+          <w:highlight w:val="lightGray"/>
+          <w:lang w:val="pt-BR"/>
+        </w:rPr>
+        <w:t>php artisan tinker</w:t>
+      </w:r>
+    </w:p>
+    <w:p>
+      <w:pPr>
+        <w:rPr>
+          <w:rFonts w:cstheme="minorHAnsi"/>
+          <w:color w:val="000000" w:themeColor="text1"/>
+          <w:lang w:val="pt-BR"/>
+        </w:rPr>
+      </w:pPr>
+      <w:r>
+        <w:rPr>
+          <w:rFonts w:cstheme="minorHAnsi"/>
+          <w:color w:val="000000" w:themeColor="text1"/>
+          <w:highlight w:val="lightGray"/>
+          <w:lang w:val="pt-BR"/>
+        </w:rPr>
+        <w:t>\App\Models\Client</w:t>
+      </w:r>
+      <w:r>
+        <w:rPr>
+          <w:rFonts w:cstheme="minorHAnsi"/>
+          <w:color w:val="000000" w:themeColor="text1"/>
+          <w:highlight w:val="lightGray"/>
+          <w:lang w:val="pt-BR"/>
+        </w:rPr>
+        <w:t>:</w:t>
+      </w:r>
+      <w:r>
+        <w:rPr>
+          <w:rFonts w:cstheme="minorHAnsi"/>
+          <w:color w:val="000000" w:themeColor="text1"/>
+          <w:highlight w:val="lightGray"/>
+          <w:lang w:val="pt-BR"/>
+        </w:rPr>
+        <w:t>:all</w:t>
+      </w:r>
+      <w:r>
+        <w:rPr>
+          <w:rFonts w:cstheme="minorHAnsi"/>
+          <w:color w:val="000000" w:themeColor="text1"/>
+          <w:highlight w:val="lightGray"/>
+          <w:lang w:val="pt-BR"/>
+        </w:rPr>
+        <w:t>();</w:t>
+      </w:r>
+    </w:p>
+    <w:p>
+      <w:pPr>
+        <w:rPr>
+          <w:rFonts w:cstheme="minorHAnsi"/>
+          <w:color w:val="000000" w:themeColor="text1"/>
+          <w:lang w:val="pt-BR"/>
+        </w:rPr>
+      </w:pPr>
+      <w:r>
+        <w:rPr>
+          <w:rFonts w:cstheme="minorHAnsi"/>
+          <w:color w:val="000000" w:themeColor="text1"/>
+          <w:lang w:val="pt-BR"/>
+        </w:rPr>
+        <w:t>------</w:t>
+      </w:r>
+    </w:p>
+    <w:p>
+      <w:pPr>
+        <w:rPr>
+          <w:rFonts w:cstheme="minorHAnsi"/>
+          <w:color w:val="000000" w:themeColor="text1"/>
+          <w:lang w:val="pt-BR"/>
+        </w:rPr>
+      </w:pPr>
+      <w:r>
+        <w:rPr>
+          <w:rFonts w:cstheme="minorHAnsi"/>
+          <w:color w:val="000000" w:themeColor="text1"/>
+          <w:lang w:val="pt-BR"/>
+        </w:rPr>
+        <w:t>Foi em ClientsTableSeeder.php e apontou que é pra criar 10 clientes cada vez que a fct for chamada</w:t>
+      </w:r>
+    </w:p>
+    <w:p>
+      <w:pPr>
+        <w:rPr>
+          <w:rFonts w:cstheme="minorHAnsi"/>
+          <w:color w:val="000000" w:themeColor="text1"/>
+          <w:lang w:val="pt-BR"/>
+        </w:rPr>
+      </w:pPr>
+      <w:r>
+        <w:rPr>
+          <w:rFonts w:cstheme="minorHAnsi"/>
+          <w:color w:val="000000" w:themeColor="text1"/>
+          <w:lang w:val="pt-BR"/>
+        </w:rPr>
+        <w:t xml:space="preserve">E rodou novamente </w:t>
+      </w:r>
+      <w:r>
+        <w:rPr>
+          <w:rFonts w:cstheme="minorHAnsi"/>
+          <w:color w:val="000000" w:themeColor="text1"/>
+          <w:lang w:val="pt-BR"/>
+        </w:rPr>
+        <w:br/>
+      </w:r>
+      <w:r>
+        <w:rPr>
+          <w:rFonts w:cstheme="minorHAnsi"/>
+          <w:color w:val="000000" w:themeColor="text1"/>
+          <w:highlight w:val="lightGray"/>
+          <w:lang w:val="pt-BR"/>
+        </w:rPr>
+        <w:t xml:space="preserve">php artisan migrate:refresh </w:t>
+      </w:r>
+      <w:r>
+        <w:rPr>
+          <w:rFonts w:cstheme="minorHAnsi"/>
+          <w:color w:val="000000" w:themeColor="text1"/>
+          <w:highlight w:val="lightGray"/>
+          <w:lang w:val="pt-BR"/>
+        </w:rPr>
+        <w:t>–</w:t>
+      </w:r>
+      <w:r>
+        <w:rPr>
+          <w:rFonts w:cstheme="minorHAnsi"/>
+          <w:color w:val="000000" w:themeColor="text1"/>
+          <w:highlight w:val="lightGray"/>
+          <w:lang w:val="pt-BR"/>
+        </w:rPr>
+        <w:t>seed</w:t>
+      </w:r>
+    </w:p>
+    <w:p>
+      <w:pPr>
+        <w:rPr>
+          <w:rFonts w:cstheme="minorHAnsi"/>
+          <w:color w:val="000000" w:themeColor="text1"/>
+          <w:lang w:val="pt-BR"/>
+        </w:rPr>
+      </w:pPr>
+    </w:p>
+    <w:p>
+      <w:pPr>
+        <w:rPr>
+          <w:rFonts w:cstheme="minorHAnsi"/>
+          <w:color w:val="000000" w:themeColor="text1"/>
+          <w:lang w:val="pt-BR"/>
+        </w:rPr>
+      </w:pPr>
+      <w:r>
+        <w:rPr>
+          <w:rFonts w:cstheme="minorHAnsi"/>
+          <w:color w:val="000000" w:themeColor="text1"/>
+          <w:lang w:val="pt-BR"/>
+        </w:rPr>
+        <w:t>A dica final que ele dá é, saiba organizar bem as Seeders para que se tenha um bom ambiente de testes</w:t>
+      </w:r>
+    </w:p>
+    <w:p>
+      <w:pPr>
+        <w:rPr>
+          <w:rFonts w:cstheme="minorHAnsi"/>
+          <w:color w:val="000000" w:themeColor="text1"/>
+          <w:lang w:val="pt-BR"/>
+        </w:rPr>
+      </w:pPr>
     </w:p>
     <w:sectPr>
       <w:pgSz w:w="12240" w:h="15840"/>

</xml_diff>